<commit_message>
Restyle new section 1b of template and preview template as UX's direction
</commit_message>
<xml_diff>
--- a/src/main/resources/NAT Recall Part A London Template - obtained 231114 - v2025-08-07.docx
+++ b/src/main/resources/NAT Recall Part A London Template - obtained 231114 - v2025-08-07.docx
@@ -370,25 +370,7 @@
           <w:b/>
           <w:color w:val="800080"/>
         </w:rPr>
-        <w:t xml:space="preserve">. Is this an </w:t>
-      </w:r>
-      <w:proofErr w:type="gramStart"/>
-      <w:r>
-        <w:rPr>
-          <w:rFonts w:ascii="Arial" w:eastAsia="Arial" w:hAnsi="Arial" w:cs="Arial"/>
-          <w:b/>
-          <w:color w:val="800080"/>
-        </w:rPr>
-        <w:t>Emergency</w:t>
-      </w:r>
-      <w:proofErr w:type="gramEnd"/>
-      <w:r>
-        <w:rPr>
-          <w:rFonts w:ascii="Arial" w:eastAsia="Arial" w:hAnsi="Arial" w:cs="Arial"/>
-          <w:b/>
-          <w:color w:val="800080"/>
-        </w:rPr>
-        <w:t xml:space="preserve"> recall?</w:t>
+        <w:t>. Is this an Emergency recall?</w:t>
       </w:r>
       <w:r>
         <w:rPr>
@@ -577,21 +559,14 @@
         </w:rPr>
         <w:t>{{is_sentence_48_months_or_over}}</w:t>
       </w:r>
-    </w:p>
-    <w:p>
-      <w:pPr>
-        <w:keepNext/>
-        <w:pBdr>
-          <w:top w:val="single" w:sz="4" w:space="1" w:color="000000"/>
-          <w:left w:val="single" w:sz="4" w:space="4" w:color="000000"/>
-          <w:bottom w:val="single" w:sz="4" w:space="1" w:color="000000"/>
-          <w:right w:val="single" w:sz="4" w:space="4" w:color="000000"/>
-        </w:pBdr>
-        <w:spacing w:after="240"/>
-        <w:rPr>
-          <w:rFonts w:ascii="Arial" w:eastAsia="Arial" w:hAnsi="Arial" w:cs="Arial"/>
-        </w:rPr>
-      </w:pPr>
+      <w:r>
+        <w:rPr>
+          <w:rFonts w:ascii="Arial" w:eastAsia="Arial" w:hAnsi="Arial" w:cs="Arial"/>
+          <w:bCs/>
+          <w:color w:val="800080"/>
+        </w:rPr>
+        <w:br/>
+      </w:r>
       <w:r>
         <w:rPr>
           <w:rFonts w:ascii="Arial" w:eastAsia="Arial" w:hAnsi="Arial" w:cs="Arial"/>
@@ -610,14 +585,7 @@
           <w:rFonts w:ascii="Arial" w:eastAsia="Arial" w:hAnsi="Arial" w:cs="Arial"/>
           <w:color w:val="800080"/>
         </w:rPr>
-        <w:t>under 18?</w:t>
-      </w:r>
-      <w:r>
-        <w:rPr>
-          <w:rFonts w:ascii="Arial" w:eastAsia="Arial" w:hAnsi="Arial" w:cs="Arial"/>
-          <w:color w:val="800080"/>
-        </w:rPr>
-        <w:t xml:space="preserve"> </w:t>
+        <w:t xml:space="preserve">under 18? </w:t>
       </w:r>
       <w:r>
         <w:rPr>
@@ -704,8 +672,112 @@
           <w:rFonts w:ascii="Arial" w:eastAsia="Arial" w:hAnsi="Arial" w:cs="Arial"/>
           <w:color w:val="800080"/>
         </w:rPr>
+        <w:t xml:space="preserve">Is </w:t>
+      </w:r>
+      <w:r>
+        <w:rPr>
+          <w:rFonts w:ascii="Arial" w:eastAsia="Arial" w:hAnsi="Arial" w:cs="Arial"/>
+          <w:color w:val="000000" w:themeColor="text1"/>
+        </w:rPr>
+        <w:t>{{name}}</w:t>
+      </w:r>
+      <w:r>
+        <w:rPr>
+          <w:rFonts w:ascii="Arial" w:eastAsia="Arial" w:hAnsi="Arial" w:cs="Arial"/>
+          <w:color w:val="800080"/>
+        </w:rPr>
+        <w:t xml:space="preserve"> being recalled on a new charged offence? </w:t>
+      </w:r>
+      <w:r>
+        <w:rPr>
+          <w:rFonts w:ascii="Arial" w:eastAsia="Arial" w:hAnsi="Arial" w:cs="Arial"/>
+          <w:color w:val="000000" w:themeColor="text1"/>
+        </w:rPr>
+        <w:t>{{</w:t>
+      </w:r>
+      <w:proofErr w:type="spellStart"/>
+      <w:r>
+        <w:rPr>
+          <w:rFonts w:ascii="Arial" w:eastAsia="Arial" w:hAnsi="Arial" w:cs="Arial"/>
+          <w:color w:val="000000" w:themeColor="text1"/>
+        </w:rPr>
+        <w:t>is_recalled_on_new_charged_offence</w:t>
+      </w:r>
+      <w:proofErr w:type="spellEnd"/>
+      <w:r>
+        <w:rPr>
+          <w:rFonts w:ascii="Arial" w:eastAsia="Arial" w:hAnsi="Arial" w:cs="Arial"/>
+          <w:color w:val="000000" w:themeColor="text1"/>
+        </w:rPr>
+        <w:t>}}</w:t>
+      </w:r>
+      <w:r>
+        <w:rPr>
+          <w:rFonts w:ascii="Arial" w:eastAsia="Arial" w:hAnsi="Arial" w:cs="Arial"/>
+          <w:bCs/>
+          <w:color w:val="800080"/>
+        </w:rPr>
+        <w:br/>
+      </w:r>
+      <w:r>
+        <w:rPr>
+          <w:rFonts w:ascii="Arial" w:eastAsia="Arial" w:hAnsi="Arial" w:cs="Arial"/>
+          <w:color w:val="800080"/>
+        </w:rPr>
+        <w:t xml:space="preserve">Is </w:t>
+      </w:r>
+      <w:r>
+        <w:rPr>
+          <w:rFonts w:ascii="Arial" w:eastAsia="Arial" w:hAnsi="Arial" w:cs="Arial"/>
+          <w:color w:val="000000" w:themeColor="text1"/>
+        </w:rPr>
+        <w:t>{{name}}</w:t>
+      </w:r>
+      <w:r>
+        <w:rPr>
+          <w:rFonts w:ascii="Arial" w:eastAsia="Arial" w:hAnsi="Arial" w:cs="Arial"/>
+          <w:color w:val="800080"/>
+        </w:rPr>
+        <w:t xml:space="preserve"> serving a fixed term sentence for a terrorist offence? </w:t>
+      </w:r>
+      <w:r>
+        <w:rPr>
+          <w:rFonts w:ascii="Arial" w:eastAsia="Arial" w:hAnsi="Arial" w:cs="Arial"/>
+          <w:color w:val="000000" w:themeColor="text1"/>
+        </w:rPr>
+        <w:t>{{</w:t>
+      </w:r>
+      <w:proofErr w:type="spellStart"/>
+      <w:r>
+        <w:rPr>
+          <w:rFonts w:ascii="Arial" w:eastAsia="Arial" w:hAnsi="Arial" w:cs="Arial"/>
+          <w:color w:val="000000" w:themeColor="text1"/>
+        </w:rPr>
+        <w:t>is_serving_ft_sentence_for_terrorist_offence</w:t>
+      </w:r>
+      <w:proofErr w:type="spellEnd"/>
+      <w:r>
+        <w:rPr>
+          <w:rFonts w:ascii="Arial" w:eastAsia="Arial" w:hAnsi="Arial" w:cs="Arial"/>
+          <w:color w:val="000000" w:themeColor="text1"/>
+        </w:rPr>
+        <w:t>}}</w:t>
+      </w:r>
+      <w:r>
+        <w:rPr>
+          <w:rFonts w:ascii="Arial" w:eastAsia="Arial" w:hAnsi="Arial" w:cs="Arial"/>
+          <w:bCs/>
+          <w:color w:val="800080"/>
+        </w:rPr>
+        <w:br/>
+      </w:r>
+      <w:r>
+        <w:rPr>
+          <w:rFonts w:ascii="Arial" w:eastAsia="Arial" w:hAnsi="Arial" w:cs="Arial"/>
+          <w:color w:val="800080"/>
+        </w:rPr>
         <w:lastRenderedPageBreak/>
-        <w:t xml:space="preserve">Is </w:t>
+        <w:t xml:space="preserve">Has </w:t>
       </w:r>
       <w:r>
         <w:rPr>
@@ -719,7 +791,7 @@
           <w:rFonts w:ascii="Arial" w:eastAsia="Arial" w:hAnsi="Arial" w:cs="Arial"/>
           <w:color w:val="800080"/>
         </w:rPr>
-        <w:t xml:space="preserve"> being recalled on a new charged offence? </w:t>
+        <w:t xml:space="preserve"> been charged with a terrorist or state level threat? </w:t>
       </w:r>
       <w:r>
         <w:rPr>
@@ -734,7 +806,7 @@
           <w:rFonts w:ascii="Arial" w:eastAsia="Arial" w:hAnsi="Arial" w:cs="Arial"/>
           <w:color w:val="000000" w:themeColor="text1"/>
         </w:rPr>
-        <w:t>is_recalled_on_new_charged_offence</w:t>
+        <w:t>has_been_charged_with_terrorist_or_state_threat_offence</w:t>
       </w:r>
       <w:proofErr w:type="spellEnd"/>
       <w:r>
@@ -742,67 +814,14 @@
           <w:rFonts w:ascii="Arial" w:eastAsia="Arial" w:hAnsi="Arial" w:cs="Arial"/>
           <w:color w:val="000000" w:themeColor="text1"/>
         </w:rPr>
-        <w:t>}}</w:t>
-      </w:r>
-    </w:p>
-    <w:p>
-      <w:pPr>
-        <w:keepNext/>
-        <w:pBdr>
-          <w:top w:val="single" w:sz="4" w:space="1" w:color="000000"/>
-          <w:left w:val="single" w:sz="4" w:space="4" w:color="000000"/>
-          <w:bottom w:val="single" w:sz="4" w:space="1" w:color="000000"/>
-          <w:right w:val="single" w:sz="4" w:space="4" w:color="000000"/>
-        </w:pBdr>
-        <w:spacing w:after="240"/>
+        <w:t>}</w:t>
+      </w:r>
+      <w:r>
         <w:rPr>
           <w:rFonts w:ascii="Arial" w:eastAsia="Arial" w:hAnsi="Arial" w:cs="Arial"/>
           <w:color w:val="000000" w:themeColor="text1"/>
         </w:rPr>
-      </w:pPr>
-      <w:r>
-        <w:rPr>
-          <w:rFonts w:ascii="Arial" w:eastAsia="Arial" w:hAnsi="Arial" w:cs="Arial"/>
-          <w:color w:val="800080"/>
-        </w:rPr>
-        <w:t xml:space="preserve">Is </w:t>
-      </w:r>
-      <w:r>
-        <w:rPr>
-          <w:rFonts w:ascii="Arial" w:eastAsia="Arial" w:hAnsi="Arial" w:cs="Arial"/>
-          <w:color w:val="000000" w:themeColor="text1"/>
-        </w:rPr>
-        <w:t>{{name}}</w:t>
-      </w:r>
-      <w:r>
-        <w:rPr>
-          <w:rFonts w:ascii="Arial" w:eastAsia="Arial" w:hAnsi="Arial" w:cs="Arial"/>
-          <w:color w:val="800080"/>
-        </w:rPr>
-        <w:t xml:space="preserve"> serving a fixed term sentence for a terrorist offence? </w:t>
-      </w:r>
-      <w:r>
-        <w:rPr>
-          <w:rFonts w:ascii="Arial" w:eastAsia="Arial" w:hAnsi="Arial" w:cs="Arial"/>
-          <w:color w:val="000000" w:themeColor="text1"/>
-        </w:rPr>
-        <w:t>{{</w:t>
-      </w:r>
-      <w:proofErr w:type="spellStart"/>
-      <w:r>
-        <w:rPr>
-          <w:rFonts w:ascii="Arial" w:eastAsia="Arial" w:hAnsi="Arial" w:cs="Arial"/>
-          <w:color w:val="000000" w:themeColor="text1"/>
-        </w:rPr>
-        <w:t>is_serving_ft_sentence_for_terrorist_offence</w:t>
-      </w:r>
-      <w:proofErr w:type="spellEnd"/>
-      <w:r>
-        <w:rPr>
-          <w:rFonts w:ascii="Arial" w:eastAsia="Arial" w:hAnsi="Arial" w:cs="Arial"/>
-          <w:color w:val="000000" w:themeColor="text1"/>
-        </w:rPr>
-        <w:t>}}</w:t>
+        <w:t>}</w:t>
       </w:r>
     </w:p>
     <w:p>
@@ -822,50 +841,6 @@
           <w:szCs w:val="28"/>
         </w:rPr>
       </w:pPr>
-      <w:r>
-        <w:rPr>
-          <w:rFonts w:ascii="Arial" w:eastAsia="Arial" w:hAnsi="Arial" w:cs="Arial"/>
-          <w:color w:val="800080"/>
-        </w:rPr>
-        <w:t xml:space="preserve">Has </w:t>
-      </w:r>
-      <w:r>
-        <w:rPr>
-          <w:rFonts w:ascii="Arial" w:eastAsia="Arial" w:hAnsi="Arial" w:cs="Arial"/>
-          <w:color w:val="000000" w:themeColor="text1"/>
-        </w:rPr>
-        <w:t>{{name}}</w:t>
-      </w:r>
-      <w:r>
-        <w:rPr>
-          <w:rFonts w:ascii="Arial" w:eastAsia="Arial" w:hAnsi="Arial" w:cs="Arial"/>
-          <w:color w:val="800080"/>
-        </w:rPr>
-        <w:t xml:space="preserve"> been charged with a terrorist or state level threat? </w:t>
-      </w:r>
-      <w:r>
-        <w:rPr>
-          <w:rFonts w:ascii="Arial" w:eastAsia="Arial" w:hAnsi="Arial" w:cs="Arial"/>
-          <w:color w:val="000000" w:themeColor="text1"/>
-        </w:rPr>
-        <w:t>{{</w:t>
-      </w:r>
-      <w:proofErr w:type="spellStart"/>
-      <w:r>
-        <w:rPr>
-          <w:rFonts w:ascii="Arial" w:eastAsia="Arial" w:hAnsi="Arial" w:cs="Arial"/>
-          <w:color w:val="000000" w:themeColor="text1"/>
-        </w:rPr>
-        <w:t>has_been_charged_with_terrorist_or_state_threat_offence</w:t>
-      </w:r>
-      <w:proofErr w:type="spellEnd"/>
-      <w:r>
-        <w:rPr>
-          <w:rFonts w:ascii="Arial" w:eastAsia="Arial" w:hAnsi="Arial" w:cs="Arial"/>
-          <w:color w:val="000000" w:themeColor="text1"/>
-        </w:rPr>
-        <w:t>}}</w:t>
-      </w:r>
     </w:p>
     <w:p>
       <w:pPr>
@@ -958,29 +933,13 @@
           <w:b/>
           <w:color w:val="800080"/>
         </w:rPr>
-        <w:t>3. Is the offender serving one of the following</w:t>
-      </w:r>
-      <w:proofErr w:type="gramStart"/>
-      <w:r>
-        <w:rPr>
-          <w:rFonts w:ascii="Arial" w:eastAsia="Arial" w:hAnsi="Arial" w:cs="Arial"/>
-          <w:b/>
-          <w:color w:val="800080"/>
-        </w:rPr>
-        <w:t xml:space="preserve">:  </w:t>
-      </w:r>
-      <w:r>
-        <w:rPr>
-          <w:rFonts w:ascii="Arial" w:eastAsia="Arial" w:hAnsi="Arial" w:cs="Arial"/>
-        </w:rPr>
-        <w:t>{</w:t>
-      </w:r>
-      <w:proofErr w:type="gramEnd"/>
-      <w:r>
-        <w:rPr>
-          <w:rFonts w:ascii="Arial" w:eastAsia="Arial" w:hAnsi="Arial" w:cs="Arial"/>
-        </w:rPr>
-        <w:t>{</w:t>
+        <w:t xml:space="preserve">3. Is the offender serving one of the following:  </w:t>
+      </w:r>
+      <w:r>
+        <w:rPr>
+          <w:rFonts w:ascii="Arial" w:eastAsia="Arial" w:hAnsi="Arial" w:cs="Arial"/>
+        </w:rPr>
+        <w:t>{{</w:t>
       </w:r>
       <w:proofErr w:type="spellStart"/>
       <w:r>
@@ -1031,18 +990,8 @@
           <w:color w:val="800080"/>
         </w:rPr>
         <w:tab/>
-        <w:t>Extended Sentence (Criminal Justice Act 2003, Powers of Criminal Courts (sentencing) ACT 2000, Crime &amp; Disorder Act 1998</w:t>
-      </w:r>
-      <w:proofErr w:type="gramStart"/>
-      <w:r>
-        <w:rPr>
-          <w:rFonts w:ascii="Arial" w:eastAsia="Arial" w:hAnsi="Arial" w:cs="Arial"/>
-          <w:b/>
-          <w:color w:val="800080"/>
-        </w:rPr>
-        <w:t>);</w:t>
-      </w:r>
-      <w:proofErr w:type="gramEnd"/>
+        <w:t>Extended Sentence (Criminal Justice Act 2003, Powers of Criminal Courts (sentencing) ACT 2000, Crime &amp; Disorder Act 1998);</w:t>
+      </w:r>
     </w:p>
     <w:p>
       <w:pPr>
@@ -1318,19 +1267,11 @@
         <w:t>primary_language</w:t>
       </w:r>
       <w:proofErr w:type="spellEnd"/>
-      <w:proofErr w:type="gramStart"/>
-      <w:r>
-        <w:rPr>
-          <w:rFonts w:ascii="Arial" w:eastAsia="Arial" w:hAnsi="Arial" w:cs="Arial"/>
-        </w:rPr>
-        <w:t xml:space="preserve">}}   </w:t>
-      </w:r>
-      <w:proofErr w:type="gramEnd"/>
-      <w:r>
-        <w:rPr>
-          <w:rFonts w:ascii="Arial" w:eastAsia="Arial" w:hAnsi="Arial" w:cs="Arial"/>
-        </w:rPr>
-        <w:t>Spoken: {{</w:t>
+      <w:r>
+        <w:rPr>
+          <w:rFonts w:ascii="Arial" w:eastAsia="Arial" w:hAnsi="Arial" w:cs="Arial"/>
+        </w:rPr>
+        <w:t>}}   Spoken: {{</w:t>
       </w:r>
       <w:proofErr w:type="spellStart"/>
       <w:r>
@@ -3012,16 +2953,7 @@
           <w:b/>
           <w:color w:val="800080"/>
         </w:rPr>
-        <w:t>Fax number</w:t>
-      </w:r>
-      <w:proofErr w:type="gramStart"/>
-      <w:r>
-        <w:rPr>
-          <w:rFonts w:ascii="Arial" w:eastAsia="Arial" w:hAnsi="Arial" w:cs="Arial"/>
-          <w:b/>
-          <w:color w:val="800080"/>
-        </w:rPr>
-        <w:t xml:space="preserve">: </w:t>
+        <w:t xml:space="preserve">Fax number: </w:t>
       </w:r>
       <w:r>
         <w:rPr>
@@ -3034,14 +2966,7 @@
         <w:rPr>
           <w:rFonts w:ascii="Arial" w:eastAsia="Arial" w:hAnsi="Arial" w:cs="Arial"/>
         </w:rPr>
-        <w:t>{</w:t>
-      </w:r>
-      <w:proofErr w:type="gramEnd"/>
-      <w:r>
-        <w:rPr>
-          <w:rFonts w:ascii="Arial" w:eastAsia="Arial" w:hAnsi="Arial" w:cs="Arial"/>
-        </w:rPr>
-        <w:t>{</w:t>
+        <w:t>{{</w:t>
       </w:r>
       <w:proofErr w:type="spellStart"/>
       <w:r>
@@ -3301,25 +3226,7 @@
           <w:b/>
           <w:color w:val="800080"/>
         </w:rPr>
-        <w:t xml:space="preserve">- Relationship breakdown </w:t>
-      </w:r>
-      <w:proofErr w:type="gramStart"/>
-      <w:r>
-        <w:rPr>
-          <w:rFonts w:ascii="Arial" w:eastAsia="Arial" w:hAnsi="Arial" w:cs="Arial"/>
-          <w:b/>
-          <w:color w:val="800080"/>
-        </w:rPr>
-        <w:t>as a result of</w:t>
-      </w:r>
-      <w:proofErr w:type="gramEnd"/>
-      <w:r>
-        <w:rPr>
-          <w:rFonts w:ascii="Arial" w:eastAsia="Arial" w:hAnsi="Arial" w:cs="Arial"/>
-          <w:b/>
-          <w:color w:val="800080"/>
-        </w:rPr>
-        <w:t xml:space="preserve"> recall</w:t>
+        <w:t>- Relationship breakdown as a result of recall</w:t>
       </w:r>
     </w:p>
     <w:p>
@@ -5232,18 +5139,8 @@
                 <w:b/>
                 <w:color w:val="800080"/>
               </w:rPr>
-              <w:t xml:space="preserve">f) not undertake work, or a particular type of work, unless it is approved by the supervising officer and notify the supervising officer in advance of any proposal to undertake work or a particular type of </w:t>
+              <w:t>f) not undertake work, or a particular type of work, unless it is approved by the supervising officer and notify the supervising officer in advance of any proposal to undertake work or a particular type of work;</w:t>
             </w:r>
-            <w:proofErr w:type="gramStart"/>
-            <w:r>
-              <w:rPr>
-                <w:rFonts w:ascii="Arial" w:eastAsia="Arial" w:hAnsi="Arial" w:cs="Arial"/>
-                <w:b/>
-                <w:color w:val="800080"/>
-              </w:rPr>
-              <w:t>work;</w:t>
-            </w:r>
-            <w:proofErr w:type="gramEnd"/>
           </w:p>
           <w:p>
             <w:pPr>
@@ -6483,43 +6380,7 @@
           <w:b/>
           <w:color w:val="800080"/>
         </w:rPr>
-        <w:t xml:space="preserve">The offender is suitable for FTR if the identified risks can be safely managed in the community at the end of the fixed term period.  In your assessment </w:t>
-      </w:r>
-      <w:proofErr w:type="gramStart"/>
-      <w:r>
-        <w:rPr>
-          <w:rFonts w:ascii="Arial" w:eastAsia="Arial" w:hAnsi="Arial" w:cs="Arial"/>
-          <w:b/>
-          <w:color w:val="800080"/>
-        </w:rPr>
-        <w:t>about  the</w:t>
-      </w:r>
-      <w:proofErr w:type="gramEnd"/>
-      <w:r>
-        <w:rPr>
-          <w:rFonts w:ascii="Arial" w:eastAsia="Arial" w:hAnsi="Arial" w:cs="Arial"/>
-          <w:b/>
-          <w:color w:val="800080"/>
-        </w:rPr>
-        <w:t xml:space="preserve"> </w:t>
-      </w:r>
-      <w:proofErr w:type="gramStart"/>
-      <w:r>
-        <w:rPr>
-          <w:rFonts w:ascii="Arial" w:eastAsia="Arial" w:hAnsi="Arial" w:cs="Arial"/>
-          <w:b/>
-          <w:color w:val="800080"/>
-        </w:rPr>
-        <w:t>offender’s  suitability</w:t>
-      </w:r>
-      <w:proofErr w:type="gramEnd"/>
-      <w:r>
-        <w:rPr>
-          <w:rFonts w:ascii="Arial" w:eastAsia="Arial" w:hAnsi="Arial" w:cs="Arial"/>
-          <w:b/>
-          <w:color w:val="800080"/>
-        </w:rPr>
-        <w:t xml:space="preserve"> for an FTR, you must consider the following factors:</w:t>
+        <w:t>The offender is suitable for FTR if the identified risks can be safely managed in the community at the end of the fixed term period.  In your assessment about  the offender’s  suitability for an FTR, you must consider the following factors:</w:t>
       </w:r>
     </w:p>
     <w:p>
@@ -6899,25 +6760,7 @@
           <w:b/>
           <w:color w:val="800080"/>
         </w:rPr>
-        <w:t xml:space="preserve">24. When recalling an ISP or ESP the law requires that at least one of the following criteria below must be met. Select from the options below and comment on how the offender’s behaviour meets each </w:t>
-      </w:r>
-      <w:proofErr w:type="gramStart"/>
-      <w:r>
-        <w:rPr>
-          <w:rFonts w:ascii="Arial" w:eastAsia="Arial" w:hAnsi="Arial" w:cs="Arial"/>
-          <w:b/>
-          <w:color w:val="800080"/>
-        </w:rPr>
-        <w:t>criteria</w:t>
-      </w:r>
-      <w:proofErr w:type="gramEnd"/>
-      <w:r>
-        <w:rPr>
-          <w:rFonts w:ascii="Arial" w:eastAsia="Arial" w:hAnsi="Arial" w:cs="Arial"/>
-          <w:b/>
-          <w:color w:val="800080"/>
-        </w:rPr>
-        <w:t>:</w:t>
+        <w:t>24. When recalling an ISP or ESP the law requires that at least one of the following criteria below must be met. Select from the options below and comment on how the offender’s behaviour meets each criteria:</w:t>
       </w:r>
     </w:p>
     <w:p>
@@ -6965,25 +6808,7 @@
           <w:b/>
           <w:color w:val="800080"/>
         </w:rPr>
-        <w:t xml:space="preserve">) Has the offender exhibited behaviour </w:t>
-      </w:r>
-      <w:proofErr w:type="gramStart"/>
-      <w:r>
-        <w:rPr>
-          <w:rFonts w:ascii="Arial" w:eastAsia="Arial" w:hAnsi="Arial" w:cs="Arial"/>
-          <w:b/>
-          <w:color w:val="800080"/>
-        </w:rPr>
-        <w:t>similar to</w:t>
-      </w:r>
-      <w:proofErr w:type="gramEnd"/>
-      <w:r>
-        <w:rPr>
-          <w:rFonts w:ascii="Arial" w:eastAsia="Arial" w:hAnsi="Arial" w:cs="Arial"/>
-          <w:b/>
-          <w:color w:val="800080"/>
-        </w:rPr>
-        <w:t xml:space="preserve"> the circumstances surrounding the index offence; is there a causal link? </w:t>
+        <w:t xml:space="preserve">) Has the offender exhibited behaviour similar to the circumstances surrounding the index offence; is there a causal link? </w:t>
       </w:r>
       <w:r>
         <w:rPr>
@@ -7000,7 +6825,6 @@
         <w:t>behaviour_similar_to_index_offence_present</w:t>
       </w:r>
       <w:proofErr w:type="spellEnd"/>
-      <w:proofErr w:type="gramStart"/>
       <w:r>
         <w:rPr>
           <w:rFonts w:ascii="Arial" w:eastAsia="Arial" w:hAnsi="Arial" w:cs="Arial"/>
@@ -7026,16 +6850,7 @@
           <w:b/>
           <w:color w:val="800080"/>
         </w:rPr>
-        <w:t>Please</w:t>
-      </w:r>
-      <w:proofErr w:type="gramEnd"/>
-      <w:r>
-        <w:rPr>
-          <w:rFonts w:ascii="Arial" w:eastAsia="Arial" w:hAnsi="Arial" w:cs="Arial"/>
-          <w:b/>
-          <w:color w:val="800080"/>
-        </w:rPr>
-        <w:t xml:space="preserve"> Comment:</w:t>
+        <w:t>Please Comment:</w:t>
       </w:r>
       <w:r>
         <w:rPr>
@@ -7116,7 +6931,6 @@
         <w:t>behaviour_leading_to_sexual_or_violent_offence_present</w:t>
       </w:r>
       <w:proofErr w:type="spellEnd"/>
-      <w:proofErr w:type="gramStart"/>
       <w:r>
         <w:rPr>
           <w:rFonts w:ascii="Arial" w:eastAsia="Arial" w:hAnsi="Arial" w:cs="Arial"/>
@@ -7136,16 +6950,7 @@
           <w:b/>
           <w:color w:val="800080"/>
         </w:rPr>
-        <w:t>Please</w:t>
-      </w:r>
-      <w:proofErr w:type="gramEnd"/>
-      <w:r>
-        <w:rPr>
-          <w:rFonts w:ascii="Arial" w:eastAsia="Arial" w:hAnsi="Arial" w:cs="Arial"/>
-          <w:b/>
-          <w:color w:val="800080"/>
-        </w:rPr>
-        <w:t xml:space="preserve"> Comment: </w:t>
+        <w:t xml:space="preserve">Please Comment: </w:t>
       </w:r>
       <w:r>
         <w:rPr>
@@ -7222,7 +7027,6 @@
         <w:t>out_of_touch_present</w:t>
       </w:r>
       <w:proofErr w:type="spellEnd"/>
-      <w:proofErr w:type="gramStart"/>
       <w:r>
         <w:rPr>
           <w:rFonts w:ascii="Arial" w:eastAsia="Arial" w:hAnsi="Arial" w:cs="Arial"/>
@@ -7234,15 +7038,7 @@
           <w:rFonts w:ascii="Arial" w:eastAsia="Arial" w:hAnsi="Arial" w:cs="Arial"/>
           <w:b/>
         </w:rPr>
-        <w:t xml:space="preserve">  </w:t>
-      </w:r>
-      <w:proofErr w:type="gramEnd"/>
-      <w:r>
-        <w:rPr>
-          <w:rFonts w:ascii="Arial" w:eastAsia="Arial" w:hAnsi="Arial" w:cs="Arial"/>
-          <w:b/>
-        </w:rPr>
-        <w:t xml:space="preserve"> </w:t>
+        <w:t xml:space="preserve">   </w:t>
       </w:r>
       <w:r>
         <w:rPr>
@@ -8325,7 +8121,6 @@
         <w:t>spo_countersign_complete</w:t>
       </w:r>
       <w:proofErr w:type="spellEnd"/>
-      <w:proofErr w:type="gramStart"/>
       <w:r>
         <w:rPr>
           <w:rFonts w:ascii="Arial" w:eastAsia="Arial" w:hAnsi="Arial" w:cs="Arial"/>
@@ -8338,16 +8133,7 @@
           <w:b/>
           <w:color w:val="800080"/>
         </w:rPr>
-        <w:t>Tick</w:t>
-      </w:r>
-      <w:proofErr w:type="gramEnd"/>
-      <w:r>
-        <w:rPr>
-          <w:rFonts w:ascii="Arial" w:eastAsia="Arial" w:hAnsi="Arial" w:cs="Arial"/>
-          <w:b/>
-          <w:color w:val="800080"/>
-        </w:rPr>
-        <w:t xml:space="preserve"> Box</w:t>
+        <w:t>Tick Box</w:t>
       </w:r>
     </w:p>
     <w:p>
@@ -8370,23 +8156,7 @@
           <w:rFonts w:ascii="Arial" w:eastAsia="Arial" w:hAnsi="Arial" w:cs="Arial"/>
           <w:color w:val="800080"/>
         </w:rPr>
-        <w:t xml:space="preserve">I have discussed all aspects of this case with the community offender </w:t>
-      </w:r>
-      <w:proofErr w:type="gramStart"/>
-      <w:r>
-        <w:rPr>
-          <w:rFonts w:ascii="Arial" w:eastAsia="Arial" w:hAnsi="Arial" w:cs="Arial"/>
-          <w:color w:val="800080"/>
-        </w:rPr>
-        <w:t>manager</w:t>
-      </w:r>
-      <w:proofErr w:type="gramEnd"/>
-      <w:r>
-        <w:rPr>
-          <w:rFonts w:ascii="Arial" w:eastAsia="Arial" w:hAnsi="Arial" w:cs="Arial"/>
-          <w:color w:val="800080"/>
-        </w:rPr>
-        <w:t xml:space="preserve"> and I am endorsing:</w:t>
+        <w:t>I have discussed all aspects of this case with the community offender manager and I am endorsing:</w:t>
       </w:r>
     </w:p>
     <w:p>
@@ -8927,7 +8697,6 @@
         <w:t>aco_countersign_complete</w:t>
       </w:r>
       <w:proofErr w:type="spellEnd"/>
-      <w:proofErr w:type="gramStart"/>
       <w:r>
         <w:rPr>
           <w:rFonts w:ascii="Arial" w:eastAsia="Arial" w:hAnsi="Arial" w:cs="Arial"/>
@@ -8940,16 +8709,7 @@
           <w:b/>
           <w:color w:val="800080"/>
         </w:rPr>
-        <w:t>Tick</w:t>
-      </w:r>
-      <w:proofErr w:type="gramEnd"/>
-      <w:r>
-        <w:rPr>
-          <w:rFonts w:ascii="Arial" w:eastAsia="Arial" w:hAnsi="Arial" w:cs="Arial"/>
-          <w:b/>
-          <w:color w:val="800080"/>
-        </w:rPr>
-        <w:t xml:space="preserve"> Box</w:t>
+        <w:t>Tick Box</w:t>
       </w:r>
     </w:p>
     <w:p>
@@ -9606,17 +9366,8 @@
           <w:rFonts w:ascii="Arial" w:eastAsia="Arial" w:hAnsi="Arial" w:cs="Arial"/>
           <w:color w:val="800080"/>
         </w:rPr>
-        <w:t>- The pre-sentence report (where available</w:t>
-      </w:r>
-      <w:proofErr w:type="gramStart"/>
-      <w:r>
-        <w:rPr>
-          <w:rFonts w:ascii="Arial" w:eastAsia="Arial" w:hAnsi="Arial" w:cs="Arial"/>
-          <w:color w:val="800080"/>
-        </w:rPr>
-        <w:t>);☐</w:t>
-      </w:r>
-      <w:proofErr w:type="gramEnd"/>
+        <w:t>- The pre-sentence report (where available);☐</w:t>
+      </w:r>
       <w:r>
         <w:rPr>
           <w:rFonts w:ascii="Arial" w:eastAsia="Arial" w:hAnsi="Arial" w:cs="Arial"/>

</xml_diff>

<commit_message>
Restyle new section 1b of template and preview template as UX's direction (#1206)
Co-authored-by: Daniel Lackenby <daniel.lackenby@digital.justice.gov.uk>
</commit_message>
<xml_diff>
--- a/src/main/resources/NAT Recall Part A London Template - obtained 231114 - v2025-08-07.docx
+++ b/src/main/resources/NAT Recall Part A London Template - obtained 231114 - v2025-08-07.docx
@@ -370,25 +370,7 @@
           <w:b/>
           <w:color w:val="800080"/>
         </w:rPr>
-        <w:t xml:space="preserve">. Is this an </w:t>
-      </w:r>
-      <w:proofErr w:type="gramStart"/>
-      <w:r>
-        <w:rPr>
-          <w:rFonts w:ascii="Arial" w:eastAsia="Arial" w:hAnsi="Arial" w:cs="Arial"/>
-          <w:b/>
-          <w:color w:val="800080"/>
-        </w:rPr>
-        <w:t>Emergency</w:t>
-      </w:r>
-      <w:proofErr w:type="gramEnd"/>
-      <w:r>
-        <w:rPr>
-          <w:rFonts w:ascii="Arial" w:eastAsia="Arial" w:hAnsi="Arial" w:cs="Arial"/>
-          <w:b/>
-          <w:color w:val="800080"/>
-        </w:rPr>
-        <w:t xml:space="preserve"> recall?</w:t>
+        <w:t>. Is this an Emergency recall?</w:t>
       </w:r>
       <w:r>
         <w:rPr>
@@ -577,21 +559,14 @@
         </w:rPr>
         <w:t>{{is_sentence_48_months_or_over}}</w:t>
       </w:r>
-    </w:p>
-    <w:p>
-      <w:pPr>
-        <w:keepNext/>
-        <w:pBdr>
-          <w:top w:val="single" w:sz="4" w:space="1" w:color="000000"/>
-          <w:left w:val="single" w:sz="4" w:space="4" w:color="000000"/>
-          <w:bottom w:val="single" w:sz="4" w:space="1" w:color="000000"/>
-          <w:right w:val="single" w:sz="4" w:space="4" w:color="000000"/>
-        </w:pBdr>
-        <w:spacing w:after="240"/>
-        <w:rPr>
-          <w:rFonts w:ascii="Arial" w:eastAsia="Arial" w:hAnsi="Arial" w:cs="Arial"/>
-        </w:rPr>
-      </w:pPr>
+      <w:r>
+        <w:rPr>
+          <w:rFonts w:ascii="Arial" w:eastAsia="Arial" w:hAnsi="Arial" w:cs="Arial"/>
+          <w:bCs/>
+          <w:color w:val="800080"/>
+        </w:rPr>
+        <w:br/>
+      </w:r>
       <w:r>
         <w:rPr>
           <w:rFonts w:ascii="Arial" w:eastAsia="Arial" w:hAnsi="Arial" w:cs="Arial"/>
@@ -610,14 +585,7 @@
           <w:rFonts w:ascii="Arial" w:eastAsia="Arial" w:hAnsi="Arial" w:cs="Arial"/>
           <w:color w:val="800080"/>
         </w:rPr>
-        <w:t>under 18?</w:t>
-      </w:r>
-      <w:r>
-        <w:rPr>
-          <w:rFonts w:ascii="Arial" w:eastAsia="Arial" w:hAnsi="Arial" w:cs="Arial"/>
-          <w:color w:val="800080"/>
-        </w:rPr>
-        <w:t xml:space="preserve"> </w:t>
+        <w:t xml:space="preserve">under 18? </w:t>
       </w:r>
       <w:r>
         <w:rPr>
@@ -704,8 +672,112 @@
           <w:rFonts w:ascii="Arial" w:eastAsia="Arial" w:hAnsi="Arial" w:cs="Arial"/>
           <w:color w:val="800080"/>
         </w:rPr>
+        <w:t xml:space="preserve">Is </w:t>
+      </w:r>
+      <w:r>
+        <w:rPr>
+          <w:rFonts w:ascii="Arial" w:eastAsia="Arial" w:hAnsi="Arial" w:cs="Arial"/>
+          <w:color w:val="000000" w:themeColor="text1"/>
+        </w:rPr>
+        <w:t>{{name}}</w:t>
+      </w:r>
+      <w:r>
+        <w:rPr>
+          <w:rFonts w:ascii="Arial" w:eastAsia="Arial" w:hAnsi="Arial" w:cs="Arial"/>
+          <w:color w:val="800080"/>
+        </w:rPr>
+        <w:t xml:space="preserve"> being recalled on a new charged offence? </w:t>
+      </w:r>
+      <w:r>
+        <w:rPr>
+          <w:rFonts w:ascii="Arial" w:eastAsia="Arial" w:hAnsi="Arial" w:cs="Arial"/>
+          <w:color w:val="000000" w:themeColor="text1"/>
+        </w:rPr>
+        <w:t>{{</w:t>
+      </w:r>
+      <w:proofErr w:type="spellStart"/>
+      <w:r>
+        <w:rPr>
+          <w:rFonts w:ascii="Arial" w:eastAsia="Arial" w:hAnsi="Arial" w:cs="Arial"/>
+          <w:color w:val="000000" w:themeColor="text1"/>
+        </w:rPr>
+        <w:t>is_recalled_on_new_charged_offence</w:t>
+      </w:r>
+      <w:proofErr w:type="spellEnd"/>
+      <w:r>
+        <w:rPr>
+          <w:rFonts w:ascii="Arial" w:eastAsia="Arial" w:hAnsi="Arial" w:cs="Arial"/>
+          <w:color w:val="000000" w:themeColor="text1"/>
+        </w:rPr>
+        <w:t>}}</w:t>
+      </w:r>
+      <w:r>
+        <w:rPr>
+          <w:rFonts w:ascii="Arial" w:eastAsia="Arial" w:hAnsi="Arial" w:cs="Arial"/>
+          <w:bCs/>
+          <w:color w:val="800080"/>
+        </w:rPr>
+        <w:br/>
+      </w:r>
+      <w:r>
+        <w:rPr>
+          <w:rFonts w:ascii="Arial" w:eastAsia="Arial" w:hAnsi="Arial" w:cs="Arial"/>
+          <w:color w:val="800080"/>
+        </w:rPr>
+        <w:t xml:space="preserve">Is </w:t>
+      </w:r>
+      <w:r>
+        <w:rPr>
+          <w:rFonts w:ascii="Arial" w:eastAsia="Arial" w:hAnsi="Arial" w:cs="Arial"/>
+          <w:color w:val="000000" w:themeColor="text1"/>
+        </w:rPr>
+        <w:t>{{name}}</w:t>
+      </w:r>
+      <w:r>
+        <w:rPr>
+          <w:rFonts w:ascii="Arial" w:eastAsia="Arial" w:hAnsi="Arial" w:cs="Arial"/>
+          <w:color w:val="800080"/>
+        </w:rPr>
+        <w:t xml:space="preserve"> serving a fixed term sentence for a terrorist offence? </w:t>
+      </w:r>
+      <w:r>
+        <w:rPr>
+          <w:rFonts w:ascii="Arial" w:eastAsia="Arial" w:hAnsi="Arial" w:cs="Arial"/>
+          <w:color w:val="000000" w:themeColor="text1"/>
+        </w:rPr>
+        <w:t>{{</w:t>
+      </w:r>
+      <w:proofErr w:type="spellStart"/>
+      <w:r>
+        <w:rPr>
+          <w:rFonts w:ascii="Arial" w:eastAsia="Arial" w:hAnsi="Arial" w:cs="Arial"/>
+          <w:color w:val="000000" w:themeColor="text1"/>
+        </w:rPr>
+        <w:t>is_serving_ft_sentence_for_terrorist_offence</w:t>
+      </w:r>
+      <w:proofErr w:type="spellEnd"/>
+      <w:r>
+        <w:rPr>
+          <w:rFonts w:ascii="Arial" w:eastAsia="Arial" w:hAnsi="Arial" w:cs="Arial"/>
+          <w:color w:val="000000" w:themeColor="text1"/>
+        </w:rPr>
+        <w:t>}}</w:t>
+      </w:r>
+      <w:r>
+        <w:rPr>
+          <w:rFonts w:ascii="Arial" w:eastAsia="Arial" w:hAnsi="Arial" w:cs="Arial"/>
+          <w:bCs/>
+          <w:color w:val="800080"/>
+        </w:rPr>
+        <w:br/>
+      </w:r>
+      <w:r>
+        <w:rPr>
+          <w:rFonts w:ascii="Arial" w:eastAsia="Arial" w:hAnsi="Arial" w:cs="Arial"/>
+          <w:color w:val="800080"/>
+        </w:rPr>
         <w:lastRenderedPageBreak/>
-        <w:t xml:space="preserve">Is </w:t>
+        <w:t xml:space="preserve">Has </w:t>
       </w:r>
       <w:r>
         <w:rPr>
@@ -719,7 +791,7 @@
           <w:rFonts w:ascii="Arial" w:eastAsia="Arial" w:hAnsi="Arial" w:cs="Arial"/>
           <w:color w:val="800080"/>
         </w:rPr>
-        <w:t xml:space="preserve"> being recalled on a new charged offence? </w:t>
+        <w:t xml:space="preserve"> been charged with a terrorist or state level threat? </w:t>
       </w:r>
       <w:r>
         <w:rPr>
@@ -734,7 +806,7 @@
           <w:rFonts w:ascii="Arial" w:eastAsia="Arial" w:hAnsi="Arial" w:cs="Arial"/>
           <w:color w:val="000000" w:themeColor="text1"/>
         </w:rPr>
-        <w:t>is_recalled_on_new_charged_offence</w:t>
+        <w:t>has_been_charged_with_terrorist_or_state_threat_offence</w:t>
       </w:r>
       <w:proofErr w:type="spellEnd"/>
       <w:r>
@@ -742,67 +814,14 @@
           <w:rFonts w:ascii="Arial" w:eastAsia="Arial" w:hAnsi="Arial" w:cs="Arial"/>
           <w:color w:val="000000" w:themeColor="text1"/>
         </w:rPr>
-        <w:t>}}</w:t>
-      </w:r>
-    </w:p>
-    <w:p>
-      <w:pPr>
-        <w:keepNext/>
-        <w:pBdr>
-          <w:top w:val="single" w:sz="4" w:space="1" w:color="000000"/>
-          <w:left w:val="single" w:sz="4" w:space="4" w:color="000000"/>
-          <w:bottom w:val="single" w:sz="4" w:space="1" w:color="000000"/>
-          <w:right w:val="single" w:sz="4" w:space="4" w:color="000000"/>
-        </w:pBdr>
-        <w:spacing w:after="240"/>
+        <w:t>}</w:t>
+      </w:r>
+      <w:r>
         <w:rPr>
           <w:rFonts w:ascii="Arial" w:eastAsia="Arial" w:hAnsi="Arial" w:cs="Arial"/>
           <w:color w:val="000000" w:themeColor="text1"/>
         </w:rPr>
-      </w:pPr>
-      <w:r>
-        <w:rPr>
-          <w:rFonts w:ascii="Arial" w:eastAsia="Arial" w:hAnsi="Arial" w:cs="Arial"/>
-          <w:color w:val="800080"/>
-        </w:rPr>
-        <w:t xml:space="preserve">Is </w:t>
-      </w:r>
-      <w:r>
-        <w:rPr>
-          <w:rFonts w:ascii="Arial" w:eastAsia="Arial" w:hAnsi="Arial" w:cs="Arial"/>
-          <w:color w:val="000000" w:themeColor="text1"/>
-        </w:rPr>
-        <w:t>{{name}}</w:t>
-      </w:r>
-      <w:r>
-        <w:rPr>
-          <w:rFonts w:ascii="Arial" w:eastAsia="Arial" w:hAnsi="Arial" w:cs="Arial"/>
-          <w:color w:val="800080"/>
-        </w:rPr>
-        <w:t xml:space="preserve"> serving a fixed term sentence for a terrorist offence? </w:t>
-      </w:r>
-      <w:r>
-        <w:rPr>
-          <w:rFonts w:ascii="Arial" w:eastAsia="Arial" w:hAnsi="Arial" w:cs="Arial"/>
-          <w:color w:val="000000" w:themeColor="text1"/>
-        </w:rPr>
-        <w:t>{{</w:t>
-      </w:r>
-      <w:proofErr w:type="spellStart"/>
-      <w:r>
-        <w:rPr>
-          <w:rFonts w:ascii="Arial" w:eastAsia="Arial" w:hAnsi="Arial" w:cs="Arial"/>
-          <w:color w:val="000000" w:themeColor="text1"/>
-        </w:rPr>
-        <w:t>is_serving_ft_sentence_for_terrorist_offence</w:t>
-      </w:r>
-      <w:proofErr w:type="spellEnd"/>
-      <w:r>
-        <w:rPr>
-          <w:rFonts w:ascii="Arial" w:eastAsia="Arial" w:hAnsi="Arial" w:cs="Arial"/>
-          <w:color w:val="000000" w:themeColor="text1"/>
-        </w:rPr>
-        <w:t>}}</w:t>
+        <w:t>}</w:t>
       </w:r>
     </w:p>
     <w:p>
@@ -822,50 +841,6 @@
           <w:szCs w:val="28"/>
         </w:rPr>
       </w:pPr>
-      <w:r>
-        <w:rPr>
-          <w:rFonts w:ascii="Arial" w:eastAsia="Arial" w:hAnsi="Arial" w:cs="Arial"/>
-          <w:color w:val="800080"/>
-        </w:rPr>
-        <w:t xml:space="preserve">Has </w:t>
-      </w:r>
-      <w:r>
-        <w:rPr>
-          <w:rFonts w:ascii="Arial" w:eastAsia="Arial" w:hAnsi="Arial" w:cs="Arial"/>
-          <w:color w:val="000000" w:themeColor="text1"/>
-        </w:rPr>
-        <w:t>{{name}}</w:t>
-      </w:r>
-      <w:r>
-        <w:rPr>
-          <w:rFonts w:ascii="Arial" w:eastAsia="Arial" w:hAnsi="Arial" w:cs="Arial"/>
-          <w:color w:val="800080"/>
-        </w:rPr>
-        <w:t xml:space="preserve"> been charged with a terrorist or state level threat? </w:t>
-      </w:r>
-      <w:r>
-        <w:rPr>
-          <w:rFonts w:ascii="Arial" w:eastAsia="Arial" w:hAnsi="Arial" w:cs="Arial"/>
-          <w:color w:val="000000" w:themeColor="text1"/>
-        </w:rPr>
-        <w:t>{{</w:t>
-      </w:r>
-      <w:proofErr w:type="spellStart"/>
-      <w:r>
-        <w:rPr>
-          <w:rFonts w:ascii="Arial" w:eastAsia="Arial" w:hAnsi="Arial" w:cs="Arial"/>
-          <w:color w:val="000000" w:themeColor="text1"/>
-        </w:rPr>
-        <w:t>has_been_charged_with_terrorist_or_state_threat_offence</w:t>
-      </w:r>
-      <w:proofErr w:type="spellEnd"/>
-      <w:r>
-        <w:rPr>
-          <w:rFonts w:ascii="Arial" w:eastAsia="Arial" w:hAnsi="Arial" w:cs="Arial"/>
-          <w:color w:val="000000" w:themeColor="text1"/>
-        </w:rPr>
-        <w:t>}}</w:t>
-      </w:r>
     </w:p>
     <w:p>
       <w:pPr>
@@ -958,29 +933,13 @@
           <w:b/>
           <w:color w:val="800080"/>
         </w:rPr>
-        <w:t>3. Is the offender serving one of the following</w:t>
-      </w:r>
-      <w:proofErr w:type="gramStart"/>
-      <w:r>
-        <w:rPr>
-          <w:rFonts w:ascii="Arial" w:eastAsia="Arial" w:hAnsi="Arial" w:cs="Arial"/>
-          <w:b/>
-          <w:color w:val="800080"/>
-        </w:rPr>
-        <w:t xml:space="preserve">:  </w:t>
-      </w:r>
-      <w:r>
-        <w:rPr>
-          <w:rFonts w:ascii="Arial" w:eastAsia="Arial" w:hAnsi="Arial" w:cs="Arial"/>
-        </w:rPr>
-        <w:t>{</w:t>
-      </w:r>
-      <w:proofErr w:type="gramEnd"/>
-      <w:r>
-        <w:rPr>
-          <w:rFonts w:ascii="Arial" w:eastAsia="Arial" w:hAnsi="Arial" w:cs="Arial"/>
-        </w:rPr>
-        <w:t>{</w:t>
+        <w:t xml:space="preserve">3. Is the offender serving one of the following:  </w:t>
+      </w:r>
+      <w:r>
+        <w:rPr>
+          <w:rFonts w:ascii="Arial" w:eastAsia="Arial" w:hAnsi="Arial" w:cs="Arial"/>
+        </w:rPr>
+        <w:t>{{</w:t>
       </w:r>
       <w:proofErr w:type="spellStart"/>
       <w:r>
@@ -1031,18 +990,8 @@
           <w:color w:val="800080"/>
         </w:rPr>
         <w:tab/>
-        <w:t>Extended Sentence (Criminal Justice Act 2003, Powers of Criminal Courts (sentencing) ACT 2000, Crime &amp; Disorder Act 1998</w:t>
-      </w:r>
-      <w:proofErr w:type="gramStart"/>
-      <w:r>
-        <w:rPr>
-          <w:rFonts w:ascii="Arial" w:eastAsia="Arial" w:hAnsi="Arial" w:cs="Arial"/>
-          <w:b/>
-          <w:color w:val="800080"/>
-        </w:rPr>
-        <w:t>);</w:t>
-      </w:r>
-      <w:proofErr w:type="gramEnd"/>
+        <w:t>Extended Sentence (Criminal Justice Act 2003, Powers of Criminal Courts (sentencing) ACT 2000, Crime &amp; Disorder Act 1998);</w:t>
+      </w:r>
     </w:p>
     <w:p>
       <w:pPr>
@@ -1318,19 +1267,11 @@
         <w:t>primary_language</w:t>
       </w:r>
       <w:proofErr w:type="spellEnd"/>
-      <w:proofErr w:type="gramStart"/>
-      <w:r>
-        <w:rPr>
-          <w:rFonts w:ascii="Arial" w:eastAsia="Arial" w:hAnsi="Arial" w:cs="Arial"/>
-        </w:rPr>
-        <w:t xml:space="preserve">}}   </w:t>
-      </w:r>
-      <w:proofErr w:type="gramEnd"/>
-      <w:r>
-        <w:rPr>
-          <w:rFonts w:ascii="Arial" w:eastAsia="Arial" w:hAnsi="Arial" w:cs="Arial"/>
-        </w:rPr>
-        <w:t>Spoken: {{</w:t>
+      <w:r>
+        <w:rPr>
+          <w:rFonts w:ascii="Arial" w:eastAsia="Arial" w:hAnsi="Arial" w:cs="Arial"/>
+        </w:rPr>
+        <w:t>}}   Spoken: {{</w:t>
       </w:r>
       <w:proofErr w:type="spellStart"/>
       <w:r>
@@ -3012,16 +2953,7 @@
           <w:b/>
           <w:color w:val="800080"/>
         </w:rPr>
-        <w:t>Fax number</w:t>
-      </w:r>
-      <w:proofErr w:type="gramStart"/>
-      <w:r>
-        <w:rPr>
-          <w:rFonts w:ascii="Arial" w:eastAsia="Arial" w:hAnsi="Arial" w:cs="Arial"/>
-          <w:b/>
-          <w:color w:val="800080"/>
-        </w:rPr>
-        <w:t xml:space="preserve">: </w:t>
+        <w:t xml:space="preserve">Fax number: </w:t>
       </w:r>
       <w:r>
         <w:rPr>
@@ -3034,14 +2966,7 @@
         <w:rPr>
           <w:rFonts w:ascii="Arial" w:eastAsia="Arial" w:hAnsi="Arial" w:cs="Arial"/>
         </w:rPr>
-        <w:t>{</w:t>
-      </w:r>
-      <w:proofErr w:type="gramEnd"/>
-      <w:r>
-        <w:rPr>
-          <w:rFonts w:ascii="Arial" w:eastAsia="Arial" w:hAnsi="Arial" w:cs="Arial"/>
-        </w:rPr>
-        <w:t>{</w:t>
+        <w:t>{{</w:t>
       </w:r>
       <w:proofErr w:type="spellStart"/>
       <w:r>
@@ -3301,25 +3226,7 @@
           <w:b/>
           <w:color w:val="800080"/>
         </w:rPr>
-        <w:t xml:space="preserve">- Relationship breakdown </w:t>
-      </w:r>
-      <w:proofErr w:type="gramStart"/>
-      <w:r>
-        <w:rPr>
-          <w:rFonts w:ascii="Arial" w:eastAsia="Arial" w:hAnsi="Arial" w:cs="Arial"/>
-          <w:b/>
-          <w:color w:val="800080"/>
-        </w:rPr>
-        <w:t>as a result of</w:t>
-      </w:r>
-      <w:proofErr w:type="gramEnd"/>
-      <w:r>
-        <w:rPr>
-          <w:rFonts w:ascii="Arial" w:eastAsia="Arial" w:hAnsi="Arial" w:cs="Arial"/>
-          <w:b/>
-          <w:color w:val="800080"/>
-        </w:rPr>
-        <w:t xml:space="preserve"> recall</w:t>
+        <w:t>- Relationship breakdown as a result of recall</w:t>
       </w:r>
     </w:p>
     <w:p>
@@ -5232,18 +5139,8 @@
                 <w:b/>
                 <w:color w:val="800080"/>
               </w:rPr>
-              <w:t xml:space="preserve">f) not undertake work, or a particular type of work, unless it is approved by the supervising officer and notify the supervising officer in advance of any proposal to undertake work or a particular type of </w:t>
+              <w:t>f) not undertake work, or a particular type of work, unless it is approved by the supervising officer and notify the supervising officer in advance of any proposal to undertake work or a particular type of work;</w:t>
             </w:r>
-            <w:proofErr w:type="gramStart"/>
-            <w:r>
-              <w:rPr>
-                <w:rFonts w:ascii="Arial" w:eastAsia="Arial" w:hAnsi="Arial" w:cs="Arial"/>
-                <w:b/>
-                <w:color w:val="800080"/>
-              </w:rPr>
-              <w:t>work;</w:t>
-            </w:r>
-            <w:proofErr w:type="gramEnd"/>
           </w:p>
           <w:p>
             <w:pPr>
@@ -6483,43 +6380,7 @@
           <w:b/>
           <w:color w:val="800080"/>
         </w:rPr>
-        <w:t xml:space="preserve">The offender is suitable for FTR if the identified risks can be safely managed in the community at the end of the fixed term period.  In your assessment </w:t>
-      </w:r>
-      <w:proofErr w:type="gramStart"/>
-      <w:r>
-        <w:rPr>
-          <w:rFonts w:ascii="Arial" w:eastAsia="Arial" w:hAnsi="Arial" w:cs="Arial"/>
-          <w:b/>
-          <w:color w:val="800080"/>
-        </w:rPr>
-        <w:t>about  the</w:t>
-      </w:r>
-      <w:proofErr w:type="gramEnd"/>
-      <w:r>
-        <w:rPr>
-          <w:rFonts w:ascii="Arial" w:eastAsia="Arial" w:hAnsi="Arial" w:cs="Arial"/>
-          <w:b/>
-          <w:color w:val="800080"/>
-        </w:rPr>
-        <w:t xml:space="preserve"> </w:t>
-      </w:r>
-      <w:proofErr w:type="gramStart"/>
-      <w:r>
-        <w:rPr>
-          <w:rFonts w:ascii="Arial" w:eastAsia="Arial" w:hAnsi="Arial" w:cs="Arial"/>
-          <w:b/>
-          <w:color w:val="800080"/>
-        </w:rPr>
-        <w:t>offender’s  suitability</w:t>
-      </w:r>
-      <w:proofErr w:type="gramEnd"/>
-      <w:r>
-        <w:rPr>
-          <w:rFonts w:ascii="Arial" w:eastAsia="Arial" w:hAnsi="Arial" w:cs="Arial"/>
-          <w:b/>
-          <w:color w:val="800080"/>
-        </w:rPr>
-        <w:t xml:space="preserve"> for an FTR, you must consider the following factors:</w:t>
+        <w:t>The offender is suitable for FTR if the identified risks can be safely managed in the community at the end of the fixed term period.  In your assessment about  the offender’s  suitability for an FTR, you must consider the following factors:</w:t>
       </w:r>
     </w:p>
     <w:p>
@@ -6899,25 +6760,7 @@
           <w:b/>
           <w:color w:val="800080"/>
         </w:rPr>
-        <w:t xml:space="preserve">24. When recalling an ISP or ESP the law requires that at least one of the following criteria below must be met. Select from the options below and comment on how the offender’s behaviour meets each </w:t>
-      </w:r>
-      <w:proofErr w:type="gramStart"/>
-      <w:r>
-        <w:rPr>
-          <w:rFonts w:ascii="Arial" w:eastAsia="Arial" w:hAnsi="Arial" w:cs="Arial"/>
-          <w:b/>
-          <w:color w:val="800080"/>
-        </w:rPr>
-        <w:t>criteria</w:t>
-      </w:r>
-      <w:proofErr w:type="gramEnd"/>
-      <w:r>
-        <w:rPr>
-          <w:rFonts w:ascii="Arial" w:eastAsia="Arial" w:hAnsi="Arial" w:cs="Arial"/>
-          <w:b/>
-          <w:color w:val="800080"/>
-        </w:rPr>
-        <w:t>:</w:t>
+        <w:t>24. When recalling an ISP or ESP the law requires that at least one of the following criteria below must be met. Select from the options below and comment on how the offender’s behaviour meets each criteria:</w:t>
       </w:r>
     </w:p>
     <w:p>
@@ -6965,25 +6808,7 @@
           <w:b/>
           <w:color w:val="800080"/>
         </w:rPr>
-        <w:t xml:space="preserve">) Has the offender exhibited behaviour </w:t>
-      </w:r>
-      <w:proofErr w:type="gramStart"/>
-      <w:r>
-        <w:rPr>
-          <w:rFonts w:ascii="Arial" w:eastAsia="Arial" w:hAnsi="Arial" w:cs="Arial"/>
-          <w:b/>
-          <w:color w:val="800080"/>
-        </w:rPr>
-        <w:t>similar to</w:t>
-      </w:r>
-      <w:proofErr w:type="gramEnd"/>
-      <w:r>
-        <w:rPr>
-          <w:rFonts w:ascii="Arial" w:eastAsia="Arial" w:hAnsi="Arial" w:cs="Arial"/>
-          <w:b/>
-          <w:color w:val="800080"/>
-        </w:rPr>
-        <w:t xml:space="preserve"> the circumstances surrounding the index offence; is there a causal link? </w:t>
+        <w:t xml:space="preserve">) Has the offender exhibited behaviour similar to the circumstances surrounding the index offence; is there a causal link? </w:t>
       </w:r>
       <w:r>
         <w:rPr>
@@ -7000,7 +6825,6 @@
         <w:t>behaviour_similar_to_index_offence_present</w:t>
       </w:r>
       <w:proofErr w:type="spellEnd"/>
-      <w:proofErr w:type="gramStart"/>
       <w:r>
         <w:rPr>
           <w:rFonts w:ascii="Arial" w:eastAsia="Arial" w:hAnsi="Arial" w:cs="Arial"/>
@@ -7026,16 +6850,7 @@
           <w:b/>
           <w:color w:val="800080"/>
         </w:rPr>
-        <w:t>Please</w:t>
-      </w:r>
-      <w:proofErr w:type="gramEnd"/>
-      <w:r>
-        <w:rPr>
-          <w:rFonts w:ascii="Arial" w:eastAsia="Arial" w:hAnsi="Arial" w:cs="Arial"/>
-          <w:b/>
-          <w:color w:val="800080"/>
-        </w:rPr>
-        <w:t xml:space="preserve"> Comment:</w:t>
+        <w:t>Please Comment:</w:t>
       </w:r>
       <w:r>
         <w:rPr>
@@ -7116,7 +6931,6 @@
         <w:t>behaviour_leading_to_sexual_or_violent_offence_present</w:t>
       </w:r>
       <w:proofErr w:type="spellEnd"/>
-      <w:proofErr w:type="gramStart"/>
       <w:r>
         <w:rPr>
           <w:rFonts w:ascii="Arial" w:eastAsia="Arial" w:hAnsi="Arial" w:cs="Arial"/>
@@ -7136,16 +6950,7 @@
           <w:b/>
           <w:color w:val="800080"/>
         </w:rPr>
-        <w:t>Please</w:t>
-      </w:r>
-      <w:proofErr w:type="gramEnd"/>
-      <w:r>
-        <w:rPr>
-          <w:rFonts w:ascii="Arial" w:eastAsia="Arial" w:hAnsi="Arial" w:cs="Arial"/>
-          <w:b/>
-          <w:color w:val="800080"/>
-        </w:rPr>
-        <w:t xml:space="preserve"> Comment: </w:t>
+        <w:t xml:space="preserve">Please Comment: </w:t>
       </w:r>
       <w:r>
         <w:rPr>
@@ -7222,7 +7027,6 @@
         <w:t>out_of_touch_present</w:t>
       </w:r>
       <w:proofErr w:type="spellEnd"/>
-      <w:proofErr w:type="gramStart"/>
       <w:r>
         <w:rPr>
           <w:rFonts w:ascii="Arial" w:eastAsia="Arial" w:hAnsi="Arial" w:cs="Arial"/>
@@ -7234,15 +7038,7 @@
           <w:rFonts w:ascii="Arial" w:eastAsia="Arial" w:hAnsi="Arial" w:cs="Arial"/>
           <w:b/>
         </w:rPr>
-        <w:t xml:space="preserve">  </w:t>
-      </w:r>
-      <w:proofErr w:type="gramEnd"/>
-      <w:r>
-        <w:rPr>
-          <w:rFonts w:ascii="Arial" w:eastAsia="Arial" w:hAnsi="Arial" w:cs="Arial"/>
-          <w:b/>
-        </w:rPr>
-        <w:t xml:space="preserve"> </w:t>
+        <w:t xml:space="preserve">   </w:t>
       </w:r>
       <w:r>
         <w:rPr>
@@ -8325,7 +8121,6 @@
         <w:t>spo_countersign_complete</w:t>
       </w:r>
       <w:proofErr w:type="spellEnd"/>
-      <w:proofErr w:type="gramStart"/>
       <w:r>
         <w:rPr>
           <w:rFonts w:ascii="Arial" w:eastAsia="Arial" w:hAnsi="Arial" w:cs="Arial"/>
@@ -8338,16 +8133,7 @@
           <w:b/>
           <w:color w:val="800080"/>
         </w:rPr>
-        <w:t>Tick</w:t>
-      </w:r>
-      <w:proofErr w:type="gramEnd"/>
-      <w:r>
-        <w:rPr>
-          <w:rFonts w:ascii="Arial" w:eastAsia="Arial" w:hAnsi="Arial" w:cs="Arial"/>
-          <w:b/>
-          <w:color w:val="800080"/>
-        </w:rPr>
-        <w:t xml:space="preserve"> Box</w:t>
+        <w:t>Tick Box</w:t>
       </w:r>
     </w:p>
     <w:p>
@@ -8370,23 +8156,7 @@
           <w:rFonts w:ascii="Arial" w:eastAsia="Arial" w:hAnsi="Arial" w:cs="Arial"/>
           <w:color w:val="800080"/>
         </w:rPr>
-        <w:t xml:space="preserve">I have discussed all aspects of this case with the community offender </w:t>
-      </w:r>
-      <w:proofErr w:type="gramStart"/>
-      <w:r>
-        <w:rPr>
-          <w:rFonts w:ascii="Arial" w:eastAsia="Arial" w:hAnsi="Arial" w:cs="Arial"/>
-          <w:color w:val="800080"/>
-        </w:rPr>
-        <w:t>manager</w:t>
-      </w:r>
-      <w:proofErr w:type="gramEnd"/>
-      <w:r>
-        <w:rPr>
-          <w:rFonts w:ascii="Arial" w:eastAsia="Arial" w:hAnsi="Arial" w:cs="Arial"/>
-          <w:color w:val="800080"/>
-        </w:rPr>
-        <w:t xml:space="preserve"> and I am endorsing:</w:t>
+        <w:t>I have discussed all aspects of this case with the community offender manager and I am endorsing:</w:t>
       </w:r>
     </w:p>
     <w:p>
@@ -8927,7 +8697,6 @@
         <w:t>aco_countersign_complete</w:t>
       </w:r>
       <w:proofErr w:type="spellEnd"/>
-      <w:proofErr w:type="gramStart"/>
       <w:r>
         <w:rPr>
           <w:rFonts w:ascii="Arial" w:eastAsia="Arial" w:hAnsi="Arial" w:cs="Arial"/>
@@ -8940,16 +8709,7 @@
           <w:b/>
           <w:color w:val="800080"/>
         </w:rPr>
-        <w:t>Tick</w:t>
-      </w:r>
-      <w:proofErr w:type="gramEnd"/>
-      <w:r>
-        <w:rPr>
-          <w:rFonts w:ascii="Arial" w:eastAsia="Arial" w:hAnsi="Arial" w:cs="Arial"/>
-          <w:b/>
-          <w:color w:val="800080"/>
-        </w:rPr>
-        <w:t xml:space="preserve"> Box</w:t>
+        <w:t>Tick Box</w:t>
       </w:r>
     </w:p>
     <w:p>
@@ -9606,17 +9366,8 @@
           <w:rFonts w:ascii="Arial" w:eastAsia="Arial" w:hAnsi="Arial" w:cs="Arial"/>
           <w:color w:val="800080"/>
         </w:rPr>
-        <w:t>- The pre-sentence report (where available</w:t>
-      </w:r>
-      <w:proofErr w:type="gramStart"/>
-      <w:r>
-        <w:rPr>
-          <w:rFonts w:ascii="Arial" w:eastAsia="Arial" w:hAnsi="Arial" w:cs="Arial"/>
-          <w:color w:val="800080"/>
-        </w:rPr>
-        <w:t>);☐</w:t>
-      </w:r>
-      <w:proofErr w:type="gramEnd"/>
+        <w:t>- The pre-sentence report (where available);☐</w:t>
+      </w:r>
       <w:r>
         <w:rPr>
           <w:rFonts w:ascii="Arial" w:eastAsia="Arial" w:hAnsi="Arial" w:cs="Arial"/>

</xml_diff>

<commit_message>
Correction to text of Section 1b line 7 - state threat offence
</commit_message>
<xml_diff>
--- a/src/main/resources/NAT Recall Part A London Template - obtained 231114 - v2025-08-07.docx
+++ b/src/main/resources/NAT Recall Part A London Template - obtained 231114 - v2025-08-07.docx
@@ -370,7 +370,25 @@
           <w:b/>
           <w:color w:val="800080"/>
         </w:rPr>
-        <w:t>. Is this an Emergency recall?</w:t>
+        <w:t xml:space="preserve">. Is this an </w:t>
+      </w:r>
+      <w:proofErr w:type="gramStart"/>
+      <w:r>
+        <w:rPr>
+          <w:rFonts w:ascii="Arial" w:eastAsia="Arial" w:hAnsi="Arial" w:cs="Arial"/>
+          <w:b/>
+          <w:color w:val="800080"/>
+        </w:rPr>
+        <w:t>Emergency</w:t>
+      </w:r>
+      <w:proofErr w:type="gramEnd"/>
+      <w:r>
+        <w:rPr>
+          <w:rFonts w:ascii="Arial" w:eastAsia="Arial" w:hAnsi="Arial" w:cs="Arial"/>
+          <w:b/>
+          <w:color w:val="800080"/>
+        </w:rPr>
+        <w:t xml:space="preserve"> recall?</w:t>
       </w:r>
       <w:r>
         <w:rPr>
@@ -791,7 +809,21 @@
           <w:rFonts w:ascii="Arial" w:eastAsia="Arial" w:hAnsi="Arial" w:cs="Arial"/>
           <w:color w:val="800080"/>
         </w:rPr>
-        <w:t xml:space="preserve"> been charged with a terrorist or state level threat? </w:t>
+        <w:t xml:space="preserve"> been charged with a terrorist or state </w:t>
+      </w:r>
+      <w:r>
+        <w:rPr>
+          <w:rFonts w:ascii="Arial" w:eastAsia="Arial" w:hAnsi="Arial" w:cs="Arial"/>
+          <w:color w:val="800080"/>
+        </w:rPr>
+        <w:t>threat offence</w:t>
+      </w:r>
+      <w:r>
+        <w:rPr>
+          <w:rFonts w:ascii="Arial" w:eastAsia="Arial" w:hAnsi="Arial" w:cs="Arial"/>
+          <w:color w:val="800080"/>
+        </w:rPr>
+        <w:t xml:space="preserve">? </w:t>
       </w:r>
       <w:r>
         <w:rPr>
@@ -933,13 +965,29 @@
           <w:b/>
           <w:color w:val="800080"/>
         </w:rPr>
-        <w:t xml:space="preserve">3. Is the offender serving one of the following:  </w:t>
-      </w:r>
-      <w:r>
-        <w:rPr>
-          <w:rFonts w:ascii="Arial" w:eastAsia="Arial" w:hAnsi="Arial" w:cs="Arial"/>
-        </w:rPr>
-        <w:t>{{</w:t>
+        <w:t>3. Is the offender serving one of the following</w:t>
+      </w:r>
+      <w:proofErr w:type="gramStart"/>
+      <w:r>
+        <w:rPr>
+          <w:rFonts w:ascii="Arial" w:eastAsia="Arial" w:hAnsi="Arial" w:cs="Arial"/>
+          <w:b/>
+          <w:color w:val="800080"/>
+        </w:rPr>
+        <w:t xml:space="preserve">:  </w:t>
+      </w:r>
+      <w:r>
+        <w:rPr>
+          <w:rFonts w:ascii="Arial" w:eastAsia="Arial" w:hAnsi="Arial" w:cs="Arial"/>
+        </w:rPr>
+        <w:t>{</w:t>
+      </w:r>
+      <w:proofErr w:type="gramEnd"/>
+      <w:r>
+        <w:rPr>
+          <w:rFonts w:ascii="Arial" w:eastAsia="Arial" w:hAnsi="Arial" w:cs="Arial"/>
+        </w:rPr>
+        <w:t>{</w:t>
       </w:r>
       <w:proofErr w:type="spellStart"/>
       <w:r>
@@ -990,8 +1038,18 @@
           <w:color w:val="800080"/>
         </w:rPr>
         <w:tab/>
-        <w:t>Extended Sentence (Criminal Justice Act 2003, Powers of Criminal Courts (sentencing) ACT 2000, Crime &amp; Disorder Act 1998);</w:t>
-      </w:r>
+        <w:t>Extended Sentence (Criminal Justice Act 2003, Powers of Criminal Courts (sentencing) ACT 2000, Crime &amp; Disorder Act 1998</w:t>
+      </w:r>
+      <w:proofErr w:type="gramStart"/>
+      <w:r>
+        <w:rPr>
+          <w:rFonts w:ascii="Arial" w:eastAsia="Arial" w:hAnsi="Arial" w:cs="Arial"/>
+          <w:b/>
+          <w:color w:val="800080"/>
+        </w:rPr>
+        <w:t>);</w:t>
+      </w:r>
+      <w:proofErr w:type="gramEnd"/>
     </w:p>
     <w:p>
       <w:pPr>
@@ -1267,11 +1325,19 @@
         <w:t>primary_language</w:t>
       </w:r>
       <w:proofErr w:type="spellEnd"/>
-      <w:r>
-        <w:rPr>
-          <w:rFonts w:ascii="Arial" w:eastAsia="Arial" w:hAnsi="Arial" w:cs="Arial"/>
-        </w:rPr>
-        <w:t>}}   Spoken: {{</w:t>
+      <w:proofErr w:type="gramStart"/>
+      <w:r>
+        <w:rPr>
+          <w:rFonts w:ascii="Arial" w:eastAsia="Arial" w:hAnsi="Arial" w:cs="Arial"/>
+        </w:rPr>
+        <w:t xml:space="preserve">}}   </w:t>
+      </w:r>
+      <w:proofErr w:type="gramEnd"/>
+      <w:r>
+        <w:rPr>
+          <w:rFonts w:ascii="Arial" w:eastAsia="Arial" w:hAnsi="Arial" w:cs="Arial"/>
+        </w:rPr>
+        <w:t>Spoken: {{</w:t>
       </w:r>
       <w:proofErr w:type="spellStart"/>
       <w:r>
@@ -2953,7 +3019,16 @@
           <w:b/>
           <w:color w:val="800080"/>
         </w:rPr>
-        <w:t xml:space="preserve">Fax number: </w:t>
+        <w:t>Fax number</w:t>
+      </w:r>
+      <w:proofErr w:type="gramStart"/>
+      <w:r>
+        <w:rPr>
+          <w:rFonts w:ascii="Arial" w:eastAsia="Arial" w:hAnsi="Arial" w:cs="Arial"/>
+          <w:b/>
+          <w:color w:val="800080"/>
+        </w:rPr>
+        <w:t xml:space="preserve">: </w:t>
       </w:r>
       <w:r>
         <w:rPr>
@@ -2966,7 +3041,14 @@
         <w:rPr>
           <w:rFonts w:ascii="Arial" w:eastAsia="Arial" w:hAnsi="Arial" w:cs="Arial"/>
         </w:rPr>
-        <w:t>{{</w:t>
+        <w:t>{</w:t>
+      </w:r>
+      <w:proofErr w:type="gramEnd"/>
+      <w:r>
+        <w:rPr>
+          <w:rFonts w:ascii="Arial" w:eastAsia="Arial" w:hAnsi="Arial" w:cs="Arial"/>
+        </w:rPr>
+        <w:t>{</w:t>
       </w:r>
       <w:proofErr w:type="spellStart"/>
       <w:r>
@@ -3226,7 +3308,25 @@
           <w:b/>
           <w:color w:val="800080"/>
         </w:rPr>
-        <w:t>- Relationship breakdown as a result of recall</w:t>
+        <w:t xml:space="preserve">- Relationship breakdown </w:t>
+      </w:r>
+      <w:proofErr w:type="gramStart"/>
+      <w:r>
+        <w:rPr>
+          <w:rFonts w:ascii="Arial" w:eastAsia="Arial" w:hAnsi="Arial" w:cs="Arial"/>
+          <w:b/>
+          <w:color w:val="800080"/>
+        </w:rPr>
+        <w:t>as a result of</w:t>
+      </w:r>
+      <w:proofErr w:type="gramEnd"/>
+      <w:r>
+        <w:rPr>
+          <w:rFonts w:ascii="Arial" w:eastAsia="Arial" w:hAnsi="Arial" w:cs="Arial"/>
+          <w:b/>
+          <w:color w:val="800080"/>
+        </w:rPr>
+        <w:t xml:space="preserve"> recall</w:t>
       </w:r>
     </w:p>
     <w:p>
@@ -5139,8 +5239,18 @@
                 <w:b/>
                 <w:color w:val="800080"/>
               </w:rPr>
-              <w:t>f) not undertake work, or a particular type of work, unless it is approved by the supervising officer and notify the supervising officer in advance of any proposal to undertake work or a particular type of work;</w:t>
+              <w:t xml:space="preserve">f) not undertake work, or a particular type of work, unless it is approved by the supervising officer and notify the supervising officer in advance of any proposal to undertake work or a particular type of </w:t>
             </w:r>
+            <w:proofErr w:type="gramStart"/>
+            <w:r>
+              <w:rPr>
+                <w:rFonts w:ascii="Arial" w:eastAsia="Arial" w:hAnsi="Arial" w:cs="Arial"/>
+                <w:b/>
+                <w:color w:val="800080"/>
+              </w:rPr>
+              <w:t>work;</w:t>
+            </w:r>
+            <w:proofErr w:type="gramEnd"/>
           </w:p>
           <w:p>
             <w:pPr>
@@ -6380,7 +6490,43 @@
           <w:b/>
           <w:color w:val="800080"/>
         </w:rPr>
-        <w:t>The offender is suitable for FTR if the identified risks can be safely managed in the community at the end of the fixed term period.  In your assessment about  the offender’s  suitability for an FTR, you must consider the following factors:</w:t>
+        <w:t xml:space="preserve">The offender is suitable for FTR if the identified risks can be safely managed in the community at the end of the fixed term period.  In your assessment </w:t>
+      </w:r>
+      <w:proofErr w:type="gramStart"/>
+      <w:r>
+        <w:rPr>
+          <w:rFonts w:ascii="Arial" w:eastAsia="Arial" w:hAnsi="Arial" w:cs="Arial"/>
+          <w:b/>
+          <w:color w:val="800080"/>
+        </w:rPr>
+        <w:t>about  the</w:t>
+      </w:r>
+      <w:proofErr w:type="gramEnd"/>
+      <w:r>
+        <w:rPr>
+          <w:rFonts w:ascii="Arial" w:eastAsia="Arial" w:hAnsi="Arial" w:cs="Arial"/>
+          <w:b/>
+          <w:color w:val="800080"/>
+        </w:rPr>
+        <w:t xml:space="preserve"> </w:t>
+      </w:r>
+      <w:proofErr w:type="gramStart"/>
+      <w:r>
+        <w:rPr>
+          <w:rFonts w:ascii="Arial" w:eastAsia="Arial" w:hAnsi="Arial" w:cs="Arial"/>
+          <w:b/>
+          <w:color w:val="800080"/>
+        </w:rPr>
+        <w:t>offender’s  suitability</w:t>
+      </w:r>
+      <w:proofErr w:type="gramEnd"/>
+      <w:r>
+        <w:rPr>
+          <w:rFonts w:ascii="Arial" w:eastAsia="Arial" w:hAnsi="Arial" w:cs="Arial"/>
+          <w:b/>
+          <w:color w:val="800080"/>
+        </w:rPr>
+        <w:t xml:space="preserve"> for an FTR, you must consider the following factors:</w:t>
       </w:r>
     </w:p>
     <w:p>
@@ -6760,7 +6906,25 @@
           <w:b/>
           <w:color w:val="800080"/>
         </w:rPr>
-        <w:t>24. When recalling an ISP or ESP the law requires that at least one of the following criteria below must be met. Select from the options below and comment on how the offender’s behaviour meets each criteria:</w:t>
+        <w:t xml:space="preserve">24. When recalling an ISP or ESP the law requires that at least one of the following criteria below must be met. Select from the options below and comment on how the offender’s behaviour meets each </w:t>
+      </w:r>
+      <w:proofErr w:type="gramStart"/>
+      <w:r>
+        <w:rPr>
+          <w:rFonts w:ascii="Arial" w:eastAsia="Arial" w:hAnsi="Arial" w:cs="Arial"/>
+          <w:b/>
+          <w:color w:val="800080"/>
+        </w:rPr>
+        <w:t>criteria</w:t>
+      </w:r>
+      <w:proofErr w:type="gramEnd"/>
+      <w:r>
+        <w:rPr>
+          <w:rFonts w:ascii="Arial" w:eastAsia="Arial" w:hAnsi="Arial" w:cs="Arial"/>
+          <w:b/>
+          <w:color w:val="800080"/>
+        </w:rPr>
+        <w:t>:</w:t>
       </w:r>
     </w:p>
     <w:p>
@@ -6808,7 +6972,25 @@
           <w:b/>
           <w:color w:val="800080"/>
         </w:rPr>
-        <w:t xml:space="preserve">) Has the offender exhibited behaviour similar to the circumstances surrounding the index offence; is there a causal link? </w:t>
+        <w:t xml:space="preserve">) Has the offender exhibited behaviour </w:t>
+      </w:r>
+      <w:proofErr w:type="gramStart"/>
+      <w:r>
+        <w:rPr>
+          <w:rFonts w:ascii="Arial" w:eastAsia="Arial" w:hAnsi="Arial" w:cs="Arial"/>
+          <w:b/>
+          <w:color w:val="800080"/>
+        </w:rPr>
+        <w:t>similar to</w:t>
+      </w:r>
+      <w:proofErr w:type="gramEnd"/>
+      <w:r>
+        <w:rPr>
+          <w:rFonts w:ascii="Arial" w:eastAsia="Arial" w:hAnsi="Arial" w:cs="Arial"/>
+          <w:b/>
+          <w:color w:val="800080"/>
+        </w:rPr>
+        <w:t xml:space="preserve"> the circumstances surrounding the index offence; is there a causal link? </w:t>
       </w:r>
       <w:r>
         <w:rPr>
@@ -6825,6 +7007,7 @@
         <w:t>behaviour_similar_to_index_offence_present</w:t>
       </w:r>
       <w:proofErr w:type="spellEnd"/>
+      <w:proofErr w:type="gramStart"/>
       <w:r>
         <w:rPr>
           <w:rFonts w:ascii="Arial" w:eastAsia="Arial" w:hAnsi="Arial" w:cs="Arial"/>
@@ -6850,7 +7033,16 @@
           <w:b/>
           <w:color w:val="800080"/>
         </w:rPr>
-        <w:t>Please Comment:</w:t>
+        <w:t>Please</w:t>
+      </w:r>
+      <w:proofErr w:type="gramEnd"/>
+      <w:r>
+        <w:rPr>
+          <w:rFonts w:ascii="Arial" w:eastAsia="Arial" w:hAnsi="Arial" w:cs="Arial"/>
+          <w:b/>
+          <w:color w:val="800080"/>
+        </w:rPr>
+        <w:t xml:space="preserve"> Comment:</w:t>
       </w:r>
       <w:r>
         <w:rPr>
@@ -6931,6 +7123,7 @@
         <w:t>behaviour_leading_to_sexual_or_violent_offence_present</w:t>
       </w:r>
       <w:proofErr w:type="spellEnd"/>
+      <w:proofErr w:type="gramStart"/>
       <w:r>
         <w:rPr>
           <w:rFonts w:ascii="Arial" w:eastAsia="Arial" w:hAnsi="Arial" w:cs="Arial"/>
@@ -6950,7 +7143,16 @@
           <w:b/>
           <w:color w:val="800080"/>
         </w:rPr>
-        <w:t xml:space="preserve">Please Comment: </w:t>
+        <w:t>Please</w:t>
+      </w:r>
+      <w:proofErr w:type="gramEnd"/>
+      <w:r>
+        <w:rPr>
+          <w:rFonts w:ascii="Arial" w:eastAsia="Arial" w:hAnsi="Arial" w:cs="Arial"/>
+          <w:b/>
+          <w:color w:val="800080"/>
+        </w:rPr>
+        <w:t xml:space="preserve"> Comment: </w:t>
       </w:r>
       <w:r>
         <w:rPr>
@@ -7027,6 +7229,7 @@
         <w:t>out_of_touch_present</w:t>
       </w:r>
       <w:proofErr w:type="spellEnd"/>
+      <w:proofErr w:type="gramStart"/>
       <w:r>
         <w:rPr>
           <w:rFonts w:ascii="Arial" w:eastAsia="Arial" w:hAnsi="Arial" w:cs="Arial"/>
@@ -7038,7 +7241,15 @@
           <w:rFonts w:ascii="Arial" w:eastAsia="Arial" w:hAnsi="Arial" w:cs="Arial"/>
           <w:b/>
         </w:rPr>
-        <w:t xml:space="preserve">   </w:t>
+        <w:t xml:space="preserve">  </w:t>
+      </w:r>
+      <w:proofErr w:type="gramEnd"/>
+      <w:r>
+        <w:rPr>
+          <w:rFonts w:ascii="Arial" w:eastAsia="Arial" w:hAnsi="Arial" w:cs="Arial"/>
+          <w:b/>
+        </w:rPr>
+        <w:t xml:space="preserve"> </w:t>
       </w:r>
       <w:r>
         <w:rPr>
@@ -8121,6 +8332,7 @@
         <w:t>spo_countersign_complete</w:t>
       </w:r>
       <w:proofErr w:type="spellEnd"/>
+      <w:proofErr w:type="gramStart"/>
       <w:r>
         <w:rPr>
           <w:rFonts w:ascii="Arial" w:eastAsia="Arial" w:hAnsi="Arial" w:cs="Arial"/>
@@ -8133,7 +8345,16 @@
           <w:b/>
           <w:color w:val="800080"/>
         </w:rPr>
-        <w:t>Tick Box</w:t>
+        <w:t>Tick</w:t>
+      </w:r>
+      <w:proofErr w:type="gramEnd"/>
+      <w:r>
+        <w:rPr>
+          <w:rFonts w:ascii="Arial" w:eastAsia="Arial" w:hAnsi="Arial" w:cs="Arial"/>
+          <w:b/>
+          <w:color w:val="800080"/>
+        </w:rPr>
+        <w:t xml:space="preserve"> Box</w:t>
       </w:r>
     </w:p>
     <w:p>
@@ -8156,7 +8377,23 @@
           <w:rFonts w:ascii="Arial" w:eastAsia="Arial" w:hAnsi="Arial" w:cs="Arial"/>
           <w:color w:val="800080"/>
         </w:rPr>
-        <w:t>I have discussed all aspects of this case with the community offender manager and I am endorsing:</w:t>
+        <w:t xml:space="preserve">I have discussed all aspects of this case with the community offender </w:t>
+      </w:r>
+      <w:proofErr w:type="gramStart"/>
+      <w:r>
+        <w:rPr>
+          <w:rFonts w:ascii="Arial" w:eastAsia="Arial" w:hAnsi="Arial" w:cs="Arial"/>
+          <w:color w:val="800080"/>
+        </w:rPr>
+        <w:t>manager</w:t>
+      </w:r>
+      <w:proofErr w:type="gramEnd"/>
+      <w:r>
+        <w:rPr>
+          <w:rFonts w:ascii="Arial" w:eastAsia="Arial" w:hAnsi="Arial" w:cs="Arial"/>
+          <w:color w:val="800080"/>
+        </w:rPr>
+        <w:t xml:space="preserve"> and I am endorsing:</w:t>
       </w:r>
     </w:p>
     <w:p>
@@ -8697,6 +8934,7 @@
         <w:t>aco_countersign_complete</w:t>
       </w:r>
       <w:proofErr w:type="spellEnd"/>
+      <w:proofErr w:type="gramStart"/>
       <w:r>
         <w:rPr>
           <w:rFonts w:ascii="Arial" w:eastAsia="Arial" w:hAnsi="Arial" w:cs="Arial"/>
@@ -8709,7 +8947,16 @@
           <w:b/>
           <w:color w:val="800080"/>
         </w:rPr>
-        <w:t>Tick Box</w:t>
+        <w:t>Tick</w:t>
+      </w:r>
+      <w:proofErr w:type="gramEnd"/>
+      <w:r>
+        <w:rPr>
+          <w:rFonts w:ascii="Arial" w:eastAsia="Arial" w:hAnsi="Arial" w:cs="Arial"/>
+          <w:b/>
+          <w:color w:val="800080"/>
+        </w:rPr>
+        <w:t xml:space="preserve"> Box</w:t>
       </w:r>
     </w:p>
     <w:p>
@@ -9366,8 +9613,17 @@
           <w:rFonts w:ascii="Arial" w:eastAsia="Arial" w:hAnsi="Arial" w:cs="Arial"/>
           <w:color w:val="800080"/>
         </w:rPr>
-        <w:t>- The pre-sentence report (where available);☐</w:t>
-      </w:r>
+        <w:t>- The pre-sentence report (where available</w:t>
+      </w:r>
+      <w:proofErr w:type="gramStart"/>
+      <w:r>
+        <w:rPr>
+          <w:rFonts w:ascii="Arial" w:eastAsia="Arial" w:hAnsi="Arial" w:cs="Arial"/>
+          <w:color w:val="800080"/>
+        </w:rPr>
+        <w:t>);☐</w:t>
+      </w:r>
+      <w:proofErr w:type="gramEnd"/>
       <w:r>
         <w:rPr>
           <w:rFonts w:ascii="Arial" w:eastAsia="Arial" w:hAnsi="Arial" w:cs="Arial"/>

</xml_diff>

<commit_message>
Correction to text of Section 1b line 7 - state threat offence (#1207)
Co-authored-by: Daniel Lackenby <daniel.lackenby@digital.justice.gov.uk>
</commit_message>
<xml_diff>
--- a/src/main/resources/NAT Recall Part A London Template - obtained 231114 - v2025-08-07.docx
+++ b/src/main/resources/NAT Recall Part A London Template - obtained 231114 - v2025-08-07.docx
@@ -370,7 +370,25 @@
           <w:b/>
           <w:color w:val="800080"/>
         </w:rPr>
-        <w:t>. Is this an Emergency recall?</w:t>
+        <w:t xml:space="preserve">. Is this an </w:t>
+      </w:r>
+      <w:proofErr w:type="gramStart"/>
+      <w:r>
+        <w:rPr>
+          <w:rFonts w:ascii="Arial" w:eastAsia="Arial" w:hAnsi="Arial" w:cs="Arial"/>
+          <w:b/>
+          <w:color w:val="800080"/>
+        </w:rPr>
+        <w:t>Emergency</w:t>
+      </w:r>
+      <w:proofErr w:type="gramEnd"/>
+      <w:r>
+        <w:rPr>
+          <w:rFonts w:ascii="Arial" w:eastAsia="Arial" w:hAnsi="Arial" w:cs="Arial"/>
+          <w:b/>
+          <w:color w:val="800080"/>
+        </w:rPr>
+        <w:t xml:space="preserve"> recall?</w:t>
       </w:r>
       <w:r>
         <w:rPr>
@@ -791,7 +809,21 @@
           <w:rFonts w:ascii="Arial" w:eastAsia="Arial" w:hAnsi="Arial" w:cs="Arial"/>
           <w:color w:val="800080"/>
         </w:rPr>
-        <w:t xml:space="preserve"> been charged with a terrorist or state level threat? </w:t>
+        <w:t xml:space="preserve"> been charged with a terrorist or state </w:t>
+      </w:r>
+      <w:r>
+        <w:rPr>
+          <w:rFonts w:ascii="Arial" w:eastAsia="Arial" w:hAnsi="Arial" w:cs="Arial"/>
+          <w:color w:val="800080"/>
+        </w:rPr>
+        <w:t>threat offence</w:t>
+      </w:r>
+      <w:r>
+        <w:rPr>
+          <w:rFonts w:ascii="Arial" w:eastAsia="Arial" w:hAnsi="Arial" w:cs="Arial"/>
+          <w:color w:val="800080"/>
+        </w:rPr>
+        <w:t xml:space="preserve">? </w:t>
       </w:r>
       <w:r>
         <w:rPr>
@@ -933,13 +965,29 @@
           <w:b/>
           <w:color w:val="800080"/>
         </w:rPr>
-        <w:t xml:space="preserve">3. Is the offender serving one of the following:  </w:t>
-      </w:r>
-      <w:r>
-        <w:rPr>
-          <w:rFonts w:ascii="Arial" w:eastAsia="Arial" w:hAnsi="Arial" w:cs="Arial"/>
-        </w:rPr>
-        <w:t>{{</w:t>
+        <w:t>3. Is the offender serving one of the following</w:t>
+      </w:r>
+      <w:proofErr w:type="gramStart"/>
+      <w:r>
+        <w:rPr>
+          <w:rFonts w:ascii="Arial" w:eastAsia="Arial" w:hAnsi="Arial" w:cs="Arial"/>
+          <w:b/>
+          <w:color w:val="800080"/>
+        </w:rPr>
+        <w:t xml:space="preserve">:  </w:t>
+      </w:r>
+      <w:r>
+        <w:rPr>
+          <w:rFonts w:ascii="Arial" w:eastAsia="Arial" w:hAnsi="Arial" w:cs="Arial"/>
+        </w:rPr>
+        <w:t>{</w:t>
+      </w:r>
+      <w:proofErr w:type="gramEnd"/>
+      <w:r>
+        <w:rPr>
+          <w:rFonts w:ascii="Arial" w:eastAsia="Arial" w:hAnsi="Arial" w:cs="Arial"/>
+        </w:rPr>
+        <w:t>{</w:t>
       </w:r>
       <w:proofErr w:type="spellStart"/>
       <w:r>
@@ -990,8 +1038,18 @@
           <w:color w:val="800080"/>
         </w:rPr>
         <w:tab/>
-        <w:t>Extended Sentence (Criminal Justice Act 2003, Powers of Criminal Courts (sentencing) ACT 2000, Crime &amp; Disorder Act 1998);</w:t>
-      </w:r>
+        <w:t>Extended Sentence (Criminal Justice Act 2003, Powers of Criminal Courts (sentencing) ACT 2000, Crime &amp; Disorder Act 1998</w:t>
+      </w:r>
+      <w:proofErr w:type="gramStart"/>
+      <w:r>
+        <w:rPr>
+          <w:rFonts w:ascii="Arial" w:eastAsia="Arial" w:hAnsi="Arial" w:cs="Arial"/>
+          <w:b/>
+          <w:color w:val="800080"/>
+        </w:rPr>
+        <w:t>);</w:t>
+      </w:r>
+      <w:proofErr w:type="gramEnd"/>
     </w:p>
     <w:p>
       <w:pPr>
@@ -1267,11 +1325,19 @@
         <w:t>primary_language</w:t>
       </w:r>
       <w:proofErr w:type="spellEnd"/>
-      <w:r>
-        <w:rPr>
-          <w:rFonts w:ascii="Arial" w:eastAsia="Arial" w:hAnsi="Arial" w:cs="Arial"/>
-        </w:rPr>
-        <w:t>}}   Spoken: {{</w:t>
+      <w:proofErr w:type="gramStart"/>
+      <w:r>
+        <w:rPr>
+          <w:rFonts w:ascii="Arial" w:eastAsia="Arial" w:hAnsi="Arial" w:cs="Arial"/>
+        </w:rPr>
+        <w:t xml:space="preserve">}}   </w:t>
+      </w:r>
+      <w:proofErr w:type="gramEnd"/>
+      <w:r>
+        <w:rPr>
+          <w:rFonts w:ascii="Arial" w:eastAsia="Arial" w:hAnsi="Arial" w:cs="Arial"/>
+        </w:rPr>
+        <w:t>Spoken: {{</w:t>
       </w:r>
       <w:proofErr w:type="spellStart"/>
       <w:r>
@@ -2953,7 +3019,16 @@
           <w:b/>
           <w:color w:val="800080"/>
         </w:rPr>
-        <w:t xml:space="preserve">Fax number: </w:t>
+        <w:t>Fax number</w:t>
+      </w:r>
+      <w:proofErr w:type="gramStart"/>
+      <w:r>
+        <w:rPr>
+          <w:rFonts w:ascii="Arial" w:eastAsia="Arial" w:hAnsi="Arial" w:cs="Arial"/>
+          <w:b/>
+          <w:color w:val="800080"/>
+        </w:rPr>
+        <w:t xml:space="preserve">: </w:t>
       </w:r>
       <w:r>
         <w:rPr>
@@ -2966,7 +3041,14 @@
         <w:rPr>
           <w:rFonts w:ascii="Arial" w:eastAsia="Arial" w:hAnsi="Arial" w:cs="Arial"/>
         </w:rPr>
-        <w:t>{{</w:t>
+        <w:t>{</w:t>
+      </w:r>
+      <w:proofErr w:type="gramEnd"/>
+      <w:r>
+        <w:rPr>
+          <w:rFonts w:ascii="Arial" w:eastAsia="Arial" w:hAnsi="Arial" w:cs="Arial"/>
+        </w:rPr>
+        <w:t>{</w:t>
       </w:r>
       <w:proofErr w:type="spellStart"/>
       <w:r>
@@ -3226,7 +3308,25 @@
           <w:b/>
           <w:color w:val="800080"/>
         </w:rPr>
-        <w:t>- Relationship breakdown as a result of recall</w:t>
+        <w:t xml:space="preserve">- Relationship breakdown </w:t>
+      </w:r>
+      <w:proofErr w:type="gramStart"/>
+      <w:r>
+        <w:rPr>
+          <w:rFonts w:ascii="Arial" w:eastAsia="Arial" w:hAnsi="Arial" w:cs="Arial"/>
+          <w:b/>
+          <w:color w:val="800080"/>
+        </w:rPr>
+        <w:t>as a result of</w:t>
+      </w:r>
+      <w:proofErr w:type="gramEnd"/>
+      <w:r>
+        <w:rPr>
+          <w:rFonts w:ascii="Arial" w:eastAsia="Arial" w:hAnsi="Arial" w:cs="Arial"/>
+          <w:b/>
+          <w:color w:val="800080"/>
+        </w:rPr>
+        <w:t xml:space="preserve"> recall</w:t>
       </w:r>
     </w:p>
     <w:p>
@@ -5139,8 +5239,18 @@
                 <w:b/>
                 <w:color w:val="800080"/>
               </w:rPr>
-              <w:t>f) not undertake work, or a particular type of work, unless it is approved by the supervising officer and notify the supervising officer in advance of any proposal to undertake work or a particular type of work;</w:t>
+              <w:t xml:space="preserve">f) not undertake work, or a particular type of work, unless it is approved by the supervising officer and notify the supervising officer in advance of any proposal to undertake work or a particular type of </w:t>
             </w:r>
+            <w:proofErr w:type="gramStart"/>
+            <w:r>
+              <w:rPr>
+                <w:rFonts w:ascii="Arial" w:eastAsia="Arial" w:hAnsi="Arial" w:cs="Arial"/>
+                <w:b/>
+                <w:color w:val="800080"/>
+              </w:rPr>
+              <w:t>work;</w:t>
+            </w:r>
+            <w:proofErr w:type="gramEnd"/>
           </w:p>
           <w:p>
             <w:pPr>
@@ -6380,7 +6490,43 @@
           <w:b/>
           <w:color w:val="800080"/>
         </w:rPr>
-        <w:t>The offender is suitable for FTR if the identified risks can be safely managed in the community at the end of the fixed term period.  In your assessment about  the offender’s  suitability for an FTR, you must consider the following factors:</w:t>
+        <w:t xml:space="preserve">The offender is suitable for FTR if the identified risks can be safely managed in the community at the end of the fixed term period.  In your assessment </w:t>
+      </w:r>
+      <w:proofErr w:type="gramStart"/>
+      <w:r>
+        <w:rPr>
+          <w:rFonts w:ascii="Arial" w:eastAsia="Arial" w:hAnsi="Arial" w:cs="Arial"/>
+          <w:b/>
+          <w:color w:val="800080"/>
+        </w:rPr>
+        <w:t>about  the</w:t>
+      </w:r>
+      <w:proofErr w:type="gramEnd"/>
+      <w:r>
+        <w:rPr>
+          <w:rFonts w:ascii="Arial" w:eastAsia="Arial" w:hAnsi="Arial" w:cs="Arial"/>
+          <w:b/>
+          <w:color w:val="800080"/>
+        </w:rPr>
+        <w:t xml:space="preserve"> </w:t>
+      </w:r>
+      <w:proofErr w:type="gramStart"/>
+      <w:r>
+        <w:rPr>
+          <w:rFonts w:ascii="Arial" w:eastAsia="Arial" w:hAnsi="Arial" w:cs="Arial"/>
+          <w:b/>
+          <w:color w:val="800080"/>
+        </w:rPr>
+        <w:t>offender’s  suitability</w:t>
+      </w:r>
+      <w:proofErr w:type="gramEnd"/>
+      <w:r>
+        <w:rPr>
+          <w:rFonts w:ascii="Arial" w:eastAsia="Arial" w:hAnsi="Arial" w:cs="Arial"/>
+          <w:b/>
+          <w:color w:val="800080"/>
+        </w:rPr>
+        <w:t xml:space="preserve"> for an FTR, you must consider the following factors:</w:t>
       </w:r>
     </w:p>
     <w:p>
@@ -6760,7 +6906,25 @@
           <w:b/>
           <w:color w:val="800080"/>
         </w:rPr>
-        <w:t>24. When recalling an ISP or ESP the law requires that at least one of the following criteria below must be met. Select from the options below and comment on how the offender’s behaviour meets each criteria:</w:t>
+        <w:t xml:space="preserve">24. When recalling an ISP or ESP the law requires that at least one of the following criteria below must be met. Select from the options below and comment on how the offender’s behaviour meets each </w:t>
+      </w:r>
+      <w:proofErr w:type="gramStart"/>
+      <w:r>
+        <w:rPr>
+          <w:rFonts w:ascii="Arial" w:eastAsia="Arial" w:hAnsi="Arial" w:cs="Arial"/>
+          <w:b/>
+          <w:color w:val="800080"/>
+        </w:rPr>
+        <w:t>criteria</w:t>
+      </w:r>
+      <w:proofErr w:type="gramEnd"/>
+      <w:r>
+        <w:rPr>
+          <w:rFonts w:ascii="Arial" w:eastAsia="Arial" w:hAnsi="Arial" w:cs="Arial"/>
+          <w:b/>
+          <w:color w:val="800080"/>
+        </w:rPr>
+        <w:t>:</w:t>
       </w:r>
     </w:p>
     <w:p>
@@ -6808,7 +6972,25 @@
           <w:b/>
           <w:color w:val="800080"/>
         </w:rPr>
-        <w:t xml:space="preserve">) Has the offender exhibited behaviour similar to the circumstances surrounding the index offence; is there a causal link? </w:t>
+        <w:t xml:space="preserve">) Has the offender exhibited behaviour </w:t>
+      </w:r>
+      <w:proofErr w:type="gramStart"/>
+      <w:r>
+        <w:rPr>
+          <w:rFonts w:ascii="Arial" w:eastAsia="Arial" w:hAnsi="Arial" w:cs="Arial"/>
+          <w:b/>
+          <w:color w:val="800080"/>
+        </w:rPr>
+        <w:t>similar to</w:t>
+      </w:r>
+      <w:proofErr w:type="gramEnd"/>
+      <w:r>
+        <w:rPr>
+          <w:rFonts w:ascii="Arial" w:eastAsia="Arial" w:hAnsi="Arial" w:cs="Arial"/>
+          <w:b/>
+          <w:color w:val="800080"/>
+        </w:rPr>
+        <w:t xml:space="preserve"> the circumstances surrounding the index offence; is there a causal link? </w:t>
       </w:r>
       <w:r>
         <w:rPr>
@@ -6825,6 +7007,7 @@
         <w:t>behaviour_similar_to_index_offence_present</w:t>
       </w:r>
       <w:proofErr w:type="spellEnd"/>
+      <w:proofErr w:type="gramStart"/>
       <w:r>
         <w:rPr>
           <w:rFonts w:ascii="Arial" w:eastAsia="Arial" w:hAnsi="Arial" w:cs="Arial"/>
@@ -6850,7 +7033,16 @@
           <w:b/>
           <w:color w:val="800080"/>
         </w:rPr>
-        <w:t>Please Comment:</w:t>
+        <w:t>Please</w:t>
+      </w:r>
+      <w:proofErr w:type="gramEnd"/>
+      <w:r>
+        <w:rPr>
+          <w:rFonts w:ascii="Arial" w:eastAsia="Arial" w:hAnsi="Arial" w:cs="Arial"/>
+          <w:b/>
+          <w:color w:val="800080"/>
+        </w:rPr>
+        <w:t xml:space="preserve"> Comment:</w:t>
       </w:r>
       <w:r>
         <w:rPr>
@@ -6931,6 +7123,7 @@
         <w:t>behaviour_leading_to_sexual_or_violent_offence_present</w:t>
       </w:r>
       <w:proofErr w:type="spellEnd"/>
+      <w:proofErr w:type="gramStart"/>
       <w:r>
         <w:rPr>
           <w:rFonts w:ascii="Arial" w:eastAsia="Arial" w:hAnsi="Arial" w:cs="Arial"/>
@@ -6950,7 +7143,16 @@
           <w:b/>
           <w:color w:val="800080"/>
         </w:rPr>
-        <w:t xml:space="preserve">Please Comment: </w:t>
+        <w:t>Please</w:t>
+      </w:r>
+      <w:proofErr w:type="gramEnd"/>
+      <w:r>
+        <w:rPr>
+          <w:rFonts w:ascii="Arial" w:eastAsia="Arial" w:hAnsi="Arial" w:cs="Arial"/>
+          <w:b/>
+          <w:color w:val="800080"/>
+        </w:rPr>
+        <w:t xml:space="preserve"> Comment: </w:t>
       </w:r>
       <w:r>
         <w:rPr>
@@ -7027,6 +7229,7 @@
         <w:t>out_of_touch_present</w:t>
       </w:r>
       <w:proofErr w:type="spellEnd"/>
+      <w:proofErr w:type="gramStart"/>
       <w:r>
         <w:rPr>
           <w:rFonts w:ascii="Arial" w:eastAsia="Arial" w:hAnsi="Arial" w:cs="Arial"/>
@@ -7038,7 +7241,15 @@
           <w:rFonts w:ascii="Arial" w:eastAsia="Arial" w:hAnsi="Arial" w:cs="Arial"/>
           <w:b/>
         </w:rPr>
-        <w:t xml:space="preserve">   </w:t>
+        <w:t xml:space="preserve">  </w:t>
+      </w:r>
+      <w:proofErr w:type="gramEnd"/>
+      <w:r>
+        <w:rPr>
+          <w:rFonts w:ascii="Arial" w:eastAsia="Arial" w:hAnsi="Arial" w:cs="Arial"/>
+          <w:b/>
+        </w:rPr>
+        <w:t xml:space="preserve"> </w:t>
       </w:r>
       <w:r>
         <w:rPr>
@@ -8121,6 +8332,7 @@
         <w:t>spo_countersign_complete</w:t>
       </w:r>
       <w:proofErr w:type="spellEnd"/>
+      <w:proofErr w:type="gramStart"/>
       <w:r>
         <w:rPr>
           <w:rFonts w:ascii="Arial" w:eastAsia="Arial" w:hAnsi="Arial" w:cs="Arial"/>
@@ -8133,7 +8345,16 @@
           <w:b/>
           <w:color w:val="800080"/>
         </w:rPr>
-        <w:t>Tick Box</w:t>
+        <w:t>Tick</w:t>
+      </w:r>
+      <w:proofErr w:type="gramEnd"/>
+      <w:r>
+        <w:rPr>
+          <w:rFonts w:ascii="Arial" w:eastAsia="Arial" w:hAnsi="Arial" w:cs="Arial"/>
+          <w:b/>
+          <w:color w:val="800080"/>
+        </w:rPr>
+        <w:t xml:space="preserve"> Box</w:t>
       </w:r>
     </w:p>
     <w:p>
@@ -8156,7 +8377,23 @@
           <w:rFonts w:ascii="Arial" w:eastAsia="Arial" w:hAnsi="Arial" w:cs="Arial"/>
           <w:color w:val="800080"/>
         </w:rPr>
-        <w:t>I have discussed all aspects of this case with the community offender manager and I am endorsing:</w:t>
+        <w:t xml:space="preserve">I have discussed all aspects of this case with the community offender </w:t>
+      </w:r>
+      <w:proofErr w:type="gramStart"/>
+      <w:r>
+        <w:rPr>
+          <w:rFonts w:ascii="Arial" w:eastAsia="Arial" w:hAnsi="Arial" w:cs="Arial"/>
+          <w:color w:val="800080"/>
+        </w:rPr>
+        <w:t>manager</w:t>
+      </w:r>
+      <w:proofErr w:type="gramEnd"/>
+      <w:r>
+        <w:rPr>
+          <w:rFonts w:ascii="Arial" w:eastAsia="Arial" w:hAnsi="Arial" w:cs="Arial"/>
+          <w:color w:val="800080"/>
+        </w:rPr>
+        <w:t xml:space="preserve"> and I am endorsing:</w:t>
       </w:r>
     </w:p>
     <w:p>
@@ -8697,6 +8934,7 @@
         <w:t>aco_countersign_complete</w:t>
       </w:r>
       <w:proofErr w:type="spellEnd"/>
+      <w:proofErr w:type="gramStart"/>
       <w:r>
         <w:rPr>
           <w:rFonts w:ascii="Arial" w:eastAsia="Arial" w:hAnsi="Arial" w:cs="Arial"/>
@@ -8709,7 +8947,16 @@
           <w:b/>
           <w:color w:val="800080"/>
         </w:rPr>
-        <w:t>Tick Box</w:t>
+        <w:t>Tick</w:t>
+      </w:r>
+      <w:proofErr w:type="gramEnd"/>
+      <w:r>
+        <w:rPr>
+          <w:rFonts w:ascii="Arial" w:eastAsia="Arial" w:hAnsi="Arial" w:cs="Arial"/>
+          <w:b/>
+          <w:color w:val="800080"/>
+        </w:rPr>
+        <w:t xml:space="preserve"> Box</w:t>
       </w:r>
     </w:p>
     <w:p>
@@ -9366,8 +9613,17 @@
           <w:rFonts w:ascii="Arial" w:eastAsia="Arial" w:hAnsi="Arial" w:cs="Arial"/>
           <w:color w:val="800080"/>
         </w:rPr>
-        <w:t>- The pre-sentence report (where available);☐</w:t>
-      </w:r>
+        <w:t>- The pre-sentence report (where available</w:t>
+      </w:r>
+      <w:proofErr w:type="gramStart"/>
+      <w:r>
+        <w:rPr>
+          <w:rFonts w:ascii="Arial" w:eastAsia="Arial" w:hAnsi="Arial" w:cs="Arial"/>
+          <w:color w:val="800080"/>
+        </w:rPr>
+        <w:t>);☐</w:t>
+      </w:r>
+      <w:proofErr w:type="gramEnd"/>
       <w:r>
         <w:rPr>
           <w:rFonts w:ascii="Arial" w:eastAsia="Arial" w:hAnsi="Arial" w:cs="Arial"/>

</xml_diff>